<commit_message>
added TViMS lab4 completed OS lab7 completed TSPP lection12 added TSPP ref lit(LEAN SOFTWARE DEVELOPMENT)
</commit_message>
<xml_diff>
--- a/ТВиМС/labs/lab3/Отчет по лб.docx
+++ b/ТВиМС/labs/lab3/Отчет по лб.docx
@@ -2557,7 +2557,6 @@
           <w:rFonts w:ascii="Times New Roman" w:hAnsi="Times New Roman" w:cs="Times New Roman"/>
           <w:sz w:val="28"/>
           <w:szCs w:val="28"/>
-          <w:lang w:val="en-US"/>
         </w:rPr>
       </w:pPr>
       <w:proofErr w:type="gramStart"/>
@@ -2575,7 +2574,6 @@
           <w:rFonts w:ascii="Times New Roman" w:hAnsi="Times New Roman" w:cs="Times New Roman"/>
           <w:sz w:val="28"/>
           <w:szCs w:val="28"/>
-          <w:lang w:val="en-US"/>
         </w:rPr>
         <w:t>(</w:t>
       </w:r>
@@ -2612,7 +2610,6 @@
           <w:rFonts w:ascii="Times New Roman" w:hAnsi="Times New Roman" w:cs="Times New Roman"/>
           <w:sz w:val="28"/>
           <w:szCs w:val="28"/>
-          <w:lang w:val="en-US"/>
         </w:rPr>
         <w:t>)</w:t>
       </w:r>
@@ -2622,7 +2619,6 @@
           <w:sz w:val="28"/>
           <w:szCs w:val="28"/>
           <w:vertAlign w:val="subscript"/>
-          <w:lang w:val="en-US"/>
         </w:rPr>
         <w:t xml:space="preserve"> </w:t>
       </w:r>
@@ -2631,16 +2627,12 @@
           <w:rFonts w:ascii="Times New Roman" w:hAnsi="Times New Roman" w:cs="Times New Roman"/>
           <w:sz w:val="28"/>
           <w:szCs w:val="28"/>
-          <w:lang w:val="en-US"/>
         </w:rPr>
         <w:t>= 0,6</w:t>
       </w:r>
     </w:p>
     <w:p>
       <w:pPr>
-        <w:rPr>
-          <w:lang w:val="en-US"/>
-        </w:rPr>
         <w:sectPr>
           <w:type w:val="continuous"/>
           <w:pgSz w:w="11906" w:h="16838"/>
@@ -3692,16 +3684,7 @@
               <w:szCs w:val="28"/>
               <w:lang w:val="en-US"/>
             </w:rPr>
-            <m:t>∪</m:t>
-          </m:r>
-          <m:r>
-            <w:rPr>
-              <w:rFonts w:ascii="Cambria Math" w:hAnsi="Cambria Math" w:cs="Times New Roman"/>
-              <w:sz w:val="28"/>
-              <w:szCs w:val="28"/>
-              <w:lang w:val="en-US"/>
-            </w:rPr>
-            <m:t>P</m:t>
+            <m:t>∪P</m:t>
           </m:r>
           <m:d>
             <m:dPr>
@@ -3764,16 +3747,7 @@
               <w:szCs w:val="28"/>
               <w:lang w:val="en-US"/>
             </w:rPr>
-            <m:t>∪</m:t>
-          </m:r>
-          <m:r>
-            <w:rPr>
-              <w:rFonts w:ascii="Cambria Math" w:hAnsi="Cambria Math" w:cs="Times New Roman"/>
-              <w:sz w:val="28"/>
-              <w:szCs w:val="28"/>
-              <w:lang w:val="en-US"/>
-            </w:rPr>
-            <m:t>P</m:t>
+            <m:t>∪P</m:t>
           </m:r>
           <m:d>
             <m:dPr>
@@ -3894,25 +3868,7 @@
               <w:szCs w:val="28"/>
               <w:lang w:val="en-US"/>
             </w:rPr>
-            <m:t>z</m:t>
-          </m:r>
-          <m:r>
-            <w:rPr>
-              <w:rFonts w:ascii="Cambria Math" w:hAnsi="Cambria Math" w:cs="Times New Roman"/>
-              <w:sz w:val="28"/>
-              <w:szCs w:val="28"/>
-              <w:lang w:val="en-US"/>
-            </w:rPr>
-            <m:t>)</m:t>
-          </m:r>
-          <m:r>
-            <w:rPr>
-              <w:rFonts w:ascii="Cambria Math" w:hAnsi="Cambria Math" w:cs="Times New Roman"/>
-              <w:sz w:val="28"/>
-              <w:szCs w:val="28"/>
-              <w:lang w:val="en-US"/>
-            </w:rPr>
-            <m:t>+</m:t>
+            <m:t>z)+</m:t>
           </m:r>
           <m:r>
             <m:rPr>
@@ -3967,43 +3923,7 @@
               <w:szCs w:val="28"/>
               <w:lang w:val="en-US"/>
             </w:rPr>
-            <m:t>y</m:t>
-          </m:r>
-          <m:r>
-            <w:rPr>
-              <w:rFonts w:ascii="Cambria Math" w:hAnsi="Cambria Math" w:cs="Times New Roman"/>
-              <w:sz w:val="28"/>
-              <w:szCs w:val="28"/>
-              <w:lang w:val="en-US"/>
-            </w:rPr>
-            <m:t>)</m:t>
-          </m:r>
-          <m:r>
-            <w:rPr>
-              <w:rFonts w:ascii="Cambria Math" w:hAnsi="Cambria Math" w:cs="Times New Roman"/>
-              <w:sz w:val="28"/>
-              <w:szCs w:val="28"/>
-              <w:lang w:val="en-US"/>
-            </w:rPr>
-            <m:t>+</m:t>
-          </m:r>
-          <m:r>
-            <w:rPr>
-              <w:rFonts w:ascii="Cambria Math" w:hAnsi="Cambria Math" w:cs="Times New Roman"/>
-              <w:sz w:val="28"/>
-              <w:szCs w:val="28"/>
-              <w:lang w:val="en-US"/>
-            </w:rPr>
-            <m:t>P(</m:t>
-          </m:r>
-          <m:r>
-            <w:rPr>
-              <w:rFonts w:ascii="Cambria Math" w:hAnsi="Cambria Math" w:cs="Times New Roman"/>
-              <w:sz w:val="28"/>
-              <w:szCs w:val="28"/>
-              <w:lang w:val="en-US"/>
-            </w:rPr>
-            <m:t>y</m:t>
+            <m:t>y)+P(y</m:t>
           </m:r>
           <m:bar>
             <m:barPr>
@@ -4036,25 +3956,7 @@
               <w:szCs w:val="28"/>
               <w:lang w:val="en-US"/>
             </w:rPr>
-            <m:t>)</m:t>
-          </m:r>
-          <m:r>
-            <w:rPr>
-              <w:rFonts w:ascii="Cambria Math" w:hAnsi="Cambria Math" w:cs="Times New Roman"/>
-              <w:sz w:val="28"/>
-              <w:szCs w:val="28"/>
-              <w:lang w:val="en-US"/>
-            </w:rPr>
-            <m:t>-</m:t>
-          </m:r>
-          <m:r>
-            <w:rPr>
-              <w:rFonts w:ascii="Cambria Math" w:hAnsi="Cambria Math" w:cs="Times New Roman"/>
-              <w:sz w:val="28"/>
-              <w:szCs w:val="28"/>
-              <w:lang w:val="en-US"/>
-            </w:rPr>
-            <m:t>P(</m:t>
+            <m:t>)-P(</m:t>
           </m:r>
           <m:r>
             <w:rPr>
@@ -4128,34 +4030,7 @@
               <w:szCs w:val="28"/>
               <w:lang w:val="en-US"/>
             </w:rPr>
-            <m:t>y</m:t>
-          </m:r>
-          <m:r>
-            <w:rPr>
-              <w:rFonts w:ascii="Cambria Math" w:hAnsi="Cambria Math" w:cs="Times New Roman"/>
-              <w:sz w:val="28"/>
-              <w:szCs w:val="28"/>
-              <w:lang w:val="en-US"/>
-            </w:rPr>
-            <m:t>)</m:t>
-          </m:r>
-          <m:r>
-            <w:rPr>
-              <w:rFonts w:ascii="Cambria Math" w:hAnsi="Cambria Math" w:cs="Times New Roman"/>
-              <w:sz w:val="28"/>
-              <w:szCs w:val="28"/>
-              <w:lang w:val="en-US"/>
-            </w:rPr>
-            <m:t>-</m:t>
-          </m:r>
-          <m:r>
-            <w:rPr>
-              <w:rFonts w:ascii="Cambria Math" w:hAnsi="Cambria Math" w:cs="Times New Roman"/>
-              <w:sz w:val="28"/>
-              <w:szCs w:val="28"/>
-              <w:lang w:val="en-US"/>
-            </w:rPr>
-            <m:t>P(</m:t>
+            <m:t>y)-P(</m:t>
           </m:r>
           <m:r>
             <w:rPr>
@@ -4229,25 +4104,7 @@
               <w:szCs w:val="28"/>
               <w:lang w:val="en-US"/>
             </w:rPr>
-            <m:t>)</m:t>
-          </m:r>
-          <m:r>
-            <w:rPr>
-              <w:rFonts w:ascii="Cambria Math" w:hAnsi="Cambria Math" w:cs="Times New Roman"/>
-              <w:sz w:val="28"/>
-              <w:szCs w:val="28"/>
-              <w:lang w:val="en-US"/>
-            </w:rPr>
-            <m:t>-</m:t>
-          </m:r>
-          <m:r>
-            <w:rPr>
-              <w:rFonts w:ascii="Cambria Math" w:hAnsi="Cambria Math" w:cs="Times New Roman"/>
-              <w:sz w:val="28"/>
-              <w:szCs w:val="28"/>
-              <w:lang w:val="en-US"/>
-            </w:rPr>
-            <m:t>P(</m:t>
+            <m:t>)-P(</m:t>
           </m:r>
           <m:bar>
             <m:barPr>
@@ -4316,25 +4173,10 @@
               <w:szCs w:val="28"/>
               <w:lang w:val="en-US"/>
             </w:rPr>
-            <m:t>)</m:t>
+            <m:t>)+</m:t>
           </m:r>
-          <m:r>
-            <w:rPr>
-              <w:rFonts w:ascii="Cambria Math" w:hAnsi="Cambria Math" w:cs="Times New Roman"/>
-              <w:sz w:val="28"/>
-              <w:szCs w:val="28"/>
-              <w:lang w:val="en-US"/>
-            </w:rPr>
-            <m:t>+</m:t>
-          </m:r>
-          <m:r>
-            <w:rPr>
-              <w:rFonts w:ascii="Cambria Math" w:hAnsi="Cambria Math" w:cs="Times New Roman"/>
-              <w:sz w:val="28"/>
-              <w:szCs w:val="28"/>
-            </w:rPr>
-            <m:t>x</m:t>
-          </m:r>
+          <w:bookmarkStart w:id="0" w:name="_GoBack"/>
+          <w:bookmarkEnd w:id="0"/>
           <m:r>
             <w:rPr>
               <w:rFonts w:ascii="Cambria Math" w:hAnsi="Cambria Math" w:cs="Times New Roman"/>
@@ -4432,25 +4274,7 @@
               <w:szCs w:val="28"/>
               <w:lang w:val="en-US"/>
             </w:rPr>
-            <m:t>)</m:t>
-          </m:r>
-          <m:r>
-            <w:rPr>
-              <w:rFonts w:ascii="Cambria Math" w:hAnsi="Cambria Math" w:cs="Times New Roman"/>
-              <w:sz w:val="28"/>
-              <w:szCs w:val="28"/>
-              <w:lang w:val="en-US"/>
-            </w:rPr>
-            <m:t xml:space="preserve">= </m:t>
-          </m:r>
-          <m:r>
-            <w:rPr>
-              <w:rFonts w:ascii="Cambria Math" w:hAnsi="Cambria Math" w:cs="Times New Roman"/>
-              <w:sz w:val="28"/>
-              <w:szCs w:val="28"/>
-              <w:lang w:val="en-US"/>
-            </w:rPr>
-            <m:t>P(</m:t>
+            <m:t>)= P(</m:t>
           </m:r>
           <m:r>
             <w:rPr>
@@ -4491,25 +4315,7 @@
               <w:szCs w:val="28"/>
               <w:lang w:val="en-US"/>
             </w:rPr>
-            <m:t>z</m:t>
-          </m:r>
-          <m:r>
-            <w:rPr>
-              <w:rFonts w:ascii="Cambria Math" w:hAnsi="Cambria Math" w:cs="Times New Roman"/>
-              <w:sz w:val="28"/>
-              <w:szCs w:val="28"/>
-              <w:lang w:val="en-US"/>
-            </w:rPr>
-            <m:t>)</m:t>
-          </m:r>
-          <m:r>
-            <w:rPr>
-              <w:rFonts w:ascii="Cambria Math" w:hAnsi="Cambria Math" w:cs="Times New Roman"/>
-              <w:sz w:val="28"/>
-              <w:szCs w:val="28"/>
-              <w:lang w:val="en-US"/>
-            </w:rPr>
-            <m:t>+</m:t>
+            <m:t>z)+</m:t>
           </m:r>
           <m:r>
             <m:rPr>
@@ -4563,34 +4369,7 @@
               <w:szCs w:val="28"/>
               <w:lang w:val="en-US"/>
             </w:rPr>
-            <m:t>y</m:t>
-          </m:r>
-          <m:r>
-            <w:rPr>
-              <w:rFonts w:ascii="Cambria Math" w:hAnsi="Cambria Math" w:cs="Times New Roman"/>
-              <w:sz w:val="28"/>
-              <w:szCs w:val="28"/>
-              <w:lang w:val="en-US"/>
-            </w:rPr>
-            <m:t>)</m:t>
-          </m:r>
-          <m:r>
-            <w:rPr>
-              <w:rFonts w:ascii="Cambria Math" w:hAnsi="Cambria Math" w:cs="Times New Roman"/>
-              <w:sz w:val="28"/>
-              <w:szCs w:val="28"/>
-              <w:lang w:val="en-US"/>
-            </w:rPr>
-            <m:t>+</m:t>
-          </m:r>
-          <m:r>
-            <w:rPr>
-              <w:rFonts w:ascii="Cambria Math" w:hAnsi="Cambria Math" w:cs="Times New Roman"/>
-              <w:sz w:val="28"/>
-              <w:szCs w:val="28"/>
-              <w:lang w:val="en-US"/>
-            </w:rPr>
-            <m:t>P(</m:t>
+            <m:t>y)+P(</m:t>
           </m:r>
           <m:bar>
             <m:barPr>
@@ -4623,34 +4402,7 @@
               <w:szCs w:val="28"/>
               <w:lang w:val="en-US"/>
             </w:rPr>
-            <m:t>y</m:t>
-          </m:r>
-          <m:r>
-            <w:rPr>
-              <w:rFonts w:ascii="Cambria Math" w:hAnsi="Cambria Math" w:cs="Times New Roman"/>
-              <w:sz w:val="28"/>
-              <w:szCs w:val="28"/>
-              <w:lang w:val="en-US"/>
-            </w:rPr>
-            <m:t>)</m:t>
-          </m:r>
-          <m:r>
-            <w:rPr>
-              <w:rFonts w:ascii="Cambria Math" w:hAnsi="Cambria Math" w:cs="Times New Roman"/>
-              <w:sz w:val="28"/>
-              <w:szCs w:val="28"/>
-              <w:lang w:val="en-US"/>
-            </w:rPr>
-            <m:t>-</m:t>
-          </m:r>
-          <m:r>
-            <w:rPr>
-              <w:rFonts w:ascii="Cambria Math" w:hAnsi="Cambria Math" w:cs="Times New Roman"/>
-              <w:sz w:val="28"/>
-              <w:szCs w:val="28"/>
-              <w:lang w:val="en-US"/>
-            </w:rPr>
-            <m:t>P(</m:t>
+            <m:t>y)-P(</m:t>
           </m:r>
           <m:bar>
             <m:barPr>
@@ -5776,9 +5528,6 @@
     <w:p>
       <w:pPr>
         <w:pStyle w:val="af"/>
-        <w:rPr>
-          <w:lang w:val="en-US"/>
-        </w:rPr>
       </w:pPr>
       <w:r>
         <w:t xml:space="preserve">Пусть </w:t>
@@ -5880,9 +5629,6 @@
     <w:p>
       <w:pPr>
         <w:pStyle w:val="af"/>
-        <w:rPr>
-          <w:lang w:val="en-US"/>
-        </w:rPr>
       </w:pPr>
       <w:r>
         <w:t xml:space="preserve"> </w:t>
@@ -6030,43 +5776,7 @@
               <w:szCs w:val="28"/>
               <w:lang w:val="en-US"/>
             </w:rPr>
-            <m:t>=</m:t>
-          </m:r>
-          <m:r>
-            <m:rPr>
-              <m:sty m:val="p"/>
-            </m:rPr>
-            <w:rPr>
-              <w:rFonts w:ascii="Cambria Math" w:hAnsi="Cambria Math" w:cs="Times New Roman"/>
-              <w:sz w:val="28"/>
-              <w:szCs w:val="28"/>
-              <w:lang w:val="en-US"/>
-            </w:rPr>
-            <m:t>P(</m:t>
-          </m:r>
-          <m:r>
-            <m:rPr>
-              <m:sty m:val="p"/>
-            </m:rPr>
-            <w:rPr>
-              <w:rFonts w:ascii="Cambria Math" w:hAnsi="Cambria Math" w:cs="Times New Roman"/>
-              <w:sz w:val="28"/>
-              <w:szCs w:val="28"/>
-              <w:lang w:val="en-US"/>
-            </w:rPr>
-            <m:t>y</m:t>
-          </m:r>
-          <m:r>
-            <m:rPr>
-              <m:sty m:val="p"/>
-            </m:rPr>
-            <w:rPr>
-              <w:rFonts w:ascii="Cambria Math" w:hAnsi="Cambria Math" w:cs="Times New Roman"/>
-              <w:sz w:val="28"/>
-              <w:szCs w:val="28"/>
-              <w:lang w:val="en-US"/>
-            </w:rPr>
-            <m:t>)</m:t>
+            <m:t>=P(y)</m:t>
           </m:r>
           <m:r>
             <w:rPr>
@@ -6075,16 +5785,7 @@
               <w:szCs w:val="28"/>
               <w:lang w:val="en-US"/>
             </w:rPr>
-            <m:t>∩</m:t>
-          </m:r>
-          <m:r>
-            <w:rPr>
-              <w:rFonts w:ascii="Cambria Math" w:hAnsi="Cambria Math" w:cs="Times New Roman"/>
-              <w:sz w:val="28"/>
-              <w:szCs w:val="28"/>
-              <w:lang w:val="en-US"/>
-            </w:rPr>
-            <m:t>(P</m:t>
+            <m:t>∩(P</m:t>
           </m:r>
           <m:d>
             <m:dPr>
@@ -6135,31 +5836,7 @@
                   <w:szCs w:val="28"/>
                   <w:lang w:val="en-US"/>
                 </w:rPr>
-                <m:t>)</m:t>
-              </m:r>
-              <m:r>
-                <m:rPr>
-                  <m:sty m:val="p"/>
-                </m:rPr>
-                <w:rPr>
-                  <w:rFonts w:ascii="Cambria Math" w:hAnsi="Cambria Math" w:cs="Times New Roman"/>
-                  <w:sz w:val="28"/>
-                  <w:szCs w:val="28"/>
-                  <w:lang w:val="en-US"/>
-                </w:rPr>
-                <m:t>∪</m:t>
-              </m:r>
-              <m:r>
-                <m:rPr>
-                  <m:sty m:val="p"/>
-                </m:rPr>
-                <w:rPr>
-                  <w:rFonts w:ascii="Cambria Math" w:hAnsi="Cambria Math" w:cs="Times New Roman"/>
-                  <w:sz w:val="28"/>
-                  <w:szCs w:val="28"/>
-                  <w:lang w:val="en-US"/>
-                </w:rPr>
-                <m:t>P(</m:t>
+                <m:t>)∪P(</m:t>
               </m:r>
               <m:bar>
                 <m:barPr>
@@ -6198,91 +5875,7 @@
               <w:szCs w:val="28"/>
               <w:lang w:val="en-US"/>
             </w:rPr>
-            <m:t>)</m:t>
-          </m:r>
-          <m:r>
-            <m:rPr>
-              <m:sty m:val="p"/>
-            </m:rPr>
-            <w:rPr>
-              <w:rFonts w:ascii="Cambria Math" w:hAnsi="Cambria Math" w:cs="Times New Roman"/>
-              <w:sz w:val="28"/>
-              <w:szCs w:val="28"/>
-              <w:lang w:val="en-US"/>
-            </w:rPr>
-            <m:t>=</m:t>
-          </m:r>
-          <m:r>
-            <m:rPr>
-              <m:sty m:val="p"/>
-            </m:rPr>
-            <w:rPr>
-              <w:rFonts w:ascii="Cambria Math" w:hAnsi="Cambria Math" w:cs="Times New Roman"/>
-              <w:sz w:val="28"/>
-              <w:szCs w:val="28"/>
-              <w:lang w:val="en-US"/>
-            </w:rPr>
-            <m:t>P(</m:t>
-          </m:r>
-          <m:r>
-            <m:rPr>
-              <m:sty m:val="p"/>
-            </m:rPr>
-            <w:rPr>
-              <w:rFonts w:ascii="Cambria Math" w:hAnsi="Cambria Math" w:cs="Times New Roman"/>
-              <w:sz w:val="28"/>
-              <w:szCs w:val="28"/>
-              <w:lang w:val="en-US"/>
-            </w:rPr>
-            <m:t>y</m:t>
-          </m:r>
-          <m:r>
-            <m:rPr>
-              <m:sty m:val="p"/>
-            </m:rPr>
-            <w:rPr>
-              <w:rFonts w:ascii="Cambria Math" w:hAnsi="Cambria Math" w:cs="Times New Roman"/>
-              <w:sz w:val="28"/>
-              <w:szCs w:val="28"/>
-              <w:lang w:val="en-US"/>
-            </w:rPr>
-            <m:t>)</m:t>
-          </m:r>
-          <m:r>
-            <m:rPr>
-              <m:sty m:val="p"/>
-            </m:rPr>
-            <w:rPr>
-              <w:rFonts w:ascii="Cambria Math" w:hAnsi="Cambria Math" w:cs="Times New Roman"/>
-              <w:sz w:val="28"/>
-              <w:szCs w:val="28"/>
-              <w:lang w:val="en-US"/>
-            </w:rPr>
-            <m:t>*</m:t>
-          </m:r>
-          <m:r>
-            <m:rPr>
-              <m:sty m:val="p"/>
-            </m:rPr>
-            <w:rPr>
-              <w:rFonts w:ascii="Cambria Math" w:hAnsi="Cambria Math" w:cs="Times New Roman"/>
-              <w:sz w:val="28"/>
-              <w:szCs w:val="28"/>
-              <w:lang w:val="en-US"/>
-            </w:rPr>
-            <m:t>P</m:t>
-          </m:r>
-          <m:r>
-            <m:rPr>
-              <m:sty m:val="p"/>
-            </m:rPr>
-            <w:rPr>
-              <w:rFonts w:ascii="Cambria Math" w:hAnsi="Cambria Math" w:cs="Times New Roman"/>
-              <w:sz w:val="28"/>
-              <w:szCs w:val="28"/>
-              <w:lang w:val="en-US"/>
-            </w:rPr>
-            <m:t>(</m:t>
+            <m:t>)=P(y)*P(</m:t>
           </m:r>
           <m:bar>
             <m:barPr>
@@ -6321,31 +5914,7 @@
               <w:szCs w:val="28"/>
               <w:lang w:val="en-US"/>
             </w:rPr>
-            <m:t>)</m:t>
-          </m:r>
-          <m:r>
-            <m:rPr>
-              <m:sty m:val="p"/>
-            </m:rPr>
-            <w:rPr>
-              <w:rFonts w:ascii="Cambria Math" w:hAnsi="Cambria Math" w:cs="Times New Roman"/>
-              <w:sz w:val="28"/>
-              <w:szCs w:val="28"/>
-              <w:lang w:val="en-US"/>
-            </w:rPr>
-            <m:t>+</m:t>
-          </m:r>
-          <m:r>
-            <m:rPr>
-              <m:sty m:val="p"/>
-            </m:rPr>
-            <w:rPr>
-              <w:rFonts w:ascii="Cambria Math" w:hAnsi="Cambria Math" w:cs="Times New Roman"/>
-              <w:sz w:val="28"/>
-              <w:szCs w:val="28"/>
-              <w:lang w:val="en-US"/>
-            </w:rPr>
-            <m:t>P(</m:t>
+            <m:t>)+P(</m:t>
           </m:r>
           <m:bar>
             <m:barPr>
@@ -6379,25 +5948,7 @@
               <w:szCs w:val="28"/>
               <w:lang w:val="en-US"/>
             </w:rPr>
-            <m:t>)</m:t>
-          </m:r>
-          <m:r>
-            <w:rPr>
-              <w:rFonts w:ascii="Cambria Math" w:hAnsi="Cambria Math" w:cs="Times New Roman"/>
-              <w:sz w:val="28"/>
-              <w:szCs w:val="28"/>
-              <w:lang w:val="en-US"/>
-            </w:rPr>
-            <m:t>-</m:t>
-          </m:r>
-          <m:r>
-            <w:rPr>
-              <w:rFonts w:ascii="Cambria Math" w:hAnsi="Cambria Math" w:cs="Times New Roman"/>
-              <w:sz w:val="28"/>
-              <w:szCs w:val="28"/>
-              <w:lang w:val="en-US"/>
-            </w:rPr>
-            <m:t>P(</m:t>
+            <m:t>)-P(</m:t>
           </m:r>
           <m:bar>
             <m:barPr>
@@ -6519,19 +6070,7 @@
               <w:szCs w:val="28"/>
               <w:lang w:val="en-US"/>
             </w:rPr>
-            <m:t>=</m:t>
-          </m:r>
-          <m:r>
-            <m:rPr>
-              <m:sty m:val="p"/>
-            </m:rPr>
-            <w:rPr>
-              <w:rFonts w:ascii="Cambria Math" w:hAnsi="Cambria Math" w:cs="Times New Roman"/>
-              <w:sz w:val="28"/>
-              <w:szCs w:val="28"/>
-              <w:lang w:val="en-US"/>
-            </w:rPr>
-            <m:t>P(</m:t>
+            <m:t>=P(</m:t>
           </m:r>
           <m:bar>
             <m:barPr>
@@ -6567,25 +6106,7 @@
               <w:szCs w:val="28"/>
               <w:lang w:val="en-US"/>
             </w:rPr>
-            <m:t>)</m:t>
-          </m:r>
-          <m:r>
-            <w:rPr>
-              <w:rFonts w:ascii="Cambria Math" w:hAnsi="Cambria Math" w:cs="Times New Roman"/>
-              <w:sz w:val="28"/>
-              <w:szCs w:val="28"/>
-              <w:lang w:val="en-US"/>
-            </w:rPr>
-            <m:t>∩</m:t>
-          </m:r>
-          <m:r>
-            <w:rPr>
-              <w:rFonts w:ascii="Cambria Math" w:hAnsi="Cambria Math" w:cs="Times New Roman"/>
-              <w:sz w:val="28"/>
-              <w:szCs w:val="28"/>
-              <w:lang w:val="en-US"/>
-            </w:rPr>
-            <m:t>P</m:t>
+            <m:t>)∩P</m:t>
           </m:r>
           <m:d>
             <m:dPr>
@@ -6620,19 +6141,7 @@
               <w:szCs w:val="28"/>
               <w:lang w:val="en-US"/>
             </w:rPr>
-            <m:t>=</m:t>
-          </m:r>
-          <m:r>
-            <m:rPr>
-              <m:sty m:val="p"/>
-            </m:rPr>
-            <w:rPr>
-              <w:rFonts w:ascii="Cambria Math" w:hAnsi="Cambria Math" w:cs="Times New Roman"/>
-              <w:sz w:val="28"/>
-              <w:szCs w:val="28"/>
-              <w:lang w:val="en-US"/>
-            </w:rPr>
-            <m:t>P(</m:t>
+            <m:t>=P(</m:t>
           </m:r>
           <m:bar>
             <m:barPr>
@@ -6668,16 +6177,7 @@
               <w:szCs w:val="28"/>
               <w:lang w:val="en-US"/>
             </w:rPr>
-            <m:t>xz</m:t>
-          </m:r>
-          <m:r>
-            <w:rPr>
-              <w:rFonts w:ascii="Cambria Math" w:hAnsi="Cambria Math" w:cs="Times New Roman"/>
-              <w:sz w:val="28"/>
-              <w:szCs w:val="28"/>
-              <w:lang w:val="en-US"/>
-            </w:rPr>
-            <m:t>)</m:t>
+            <m:t>xz)</m:t>
           </m:r>
         </m:oMath>
       </m:oMathPara>
@@ -6789,7 +6289,7 @@
               <w:sz w:val="28"/>
               <w:szCs w:val="28"/>
             </w:rPr>
-            <m:t>*(P</m:t>
+            <m:t>*P</m:t>
           </m:r>
           <m:d>
             <m:dPr>
@@ -7252,16 +6752,7 @@
               <w:szCs w:val="28"/>
               <w:lang w:val="en-US"/>
             </w:rPr>
-            <m:t>=0.</m:t>
-          </m:r>
-          <m:r>
-            <w:rPr>
-              <w:rFonts w:ascii="Cambria Math" w:hAnsi="Cambria Math" w:cs="Times New Roman"/>
-              <w:sz w:val="28"/>
-              <w:szCs w:val="28"/>
-              <w:lang w:val="en-US"/>
-            </w:rPr>
-            <m:t>14</m:t>
+            <m:t>=0.14</m:t>
           </m:r>
         </m:oMath>
       </m:oMathPara>
@@ -7515,16 +7006,7 @@
               <w:szCs w:val="28"/>
               <w:lang w:val="en-US"/>
             </w:rPr>
-            <m:t>(</m:t>
-          </m:r>
-          <m:r>
-            <w:rPr>
-              <w:rFonts w:ascii="Cambria Math" w:hAnsi="Cambria Math" w:cs="Times New Roman"/>
-              <w:sz w:val="28"/>
-              <w:szCs w:val="28"/>
-              <w:lang w:val="en-US"/>
-            </w:rPr>
-            <m:t>P(</m:t>
+            <m:t>(P(</m:t>
           </m:r>
           <m:bar>
             <m:barPr>
@@ -7563,31 +7045,7 @@
               <w:szCs w:val="28"/>
               <w:lang w:val="en-US"/>
             </w:rPr>
-            <m:t>)</m:t>
-          </m:r>
-          <m:r>
-            <m:rPr>
-              <m:sty m:val="p"/>
-            </m:rPr>
-            <w:rPr>
-              <w:rFonts w:ascii="Cambria Math" w:hAnsi="Cambria Math" w:cs="Times New Roman"/>
-              <w:sz w:val="28"/>
-              <w:szCs w:val="28"/>
-              <w:lang w:val="en-US"/>
-            </w:rPr>
-            <m:t>∪</m:t>
-          </m:r>
-          <m:r>
-            <m:rPr>
-              <m:sty m:val="p"/>
-            </m:rPr>
-            <w:rPr>
-              <w:rFonts w:ascii="Cambria Math" w:hAnsi="Cambria Math" w:cs="Times New Roman"/>
-              <w:sz w:val="28"/>
-              <w:szCs w:val="28"/>
-              <w:lang w:val="en-US"/>
-            </w:rPr>
-            <m:t>P(</m:t>
+            <m:t>)∪P(</m:t>
           </m:r>
           <m:bar>
             <m:barPr>
@@ -7620,61 +7078,7 @@
               <w:szCs w:val="28"/>
               <w:lang w:val="en-US"/>
             </w:rPr>
-            <m:t>)</m:t>
-          </m:r>
-          <m:r>
-            <w:rPr>
-              <w:rFonts w:ascii="Cambria Math" w:hAnsi="Cambria Math" w:cs="Times New Roman"/>
-              <w:sz w:val="28"/>
-              <w:szCs w:val="28"/>
-              <w:lang w:val="en-US"/>
-            </w:rPr>
-            <m:t>)∩</m:t>
-          </m:r>
-          <m:r>
-            <w:rPr>
-              <w:rFonts w:ascii="Cambria Math" w:hAnsi="Cambria Math" w:cs="Times New Roman"/>
-              <w:sz w:val="28"/>
-              <w:szCs w:val="28"/>
-              <w:lang w:val="en-US"/>
-            </w:rPr>
-            <m:t>P(</m:t>
-          </m:r>
-          <m:r>
-            <w:rPr>
-              <w:rFonts w:ascii="Cambria Math" w:hAnsi="Cambria Math" w:cs="Times New Roman"/>
-              <w:sz w:val="28"/>
-              <w:szCs w:val="28"/>
-              <w:lang w:val="en-US"/>
-            </w:rPr>
-            <m:t>y</m:t>
-          </m:r>
-          <m:r>
-            <w:rPr>
-              <w:rFonts w:ascii="Cambria Math" w:hAnsi="Cambria Math" w:cs="Times New Roman"/>
-              <w:sz w:val="28"/>
-              <w:szCs w:val="28"/>
-              <w:lang w:val="en-US"/>
-            </w:rPr>
-            <m:t>)</m:t>
-          </m:r>
-          <m:r>
-            <w:rPr>
-              <w:rFonts w:ascii="Cambria Math" w:hAnsi="Cambria Math" w:cs="Times New Roman"/>
-              <w:sz w:val="28"/>
-              <w:szCs w:val="28"/>
-              <w:lang w:val="en-US"/>
-            </w:rPr>
-            <m:t>=</m:t>
-          </m:r>
-          <m:r>
-            <w:rPr>
-              <w:rFonts w:ascii="Cambria Math" w:hAnsi="Cambria Math" w:cs="Times New Roman"/>
-              <w:sz w:val="28"/>
-              <w:szCs w:val="28"/>
-              <w:lang w:val="en-US"/>
-            </w:rPr>
-            <m:t>P(</m:t>
+            <m:t>))∩P(y)=P(</m:t>
           </m:r>
           <m:bar>
             <m:barPr>
@@ -7710,43 +7114,7 @@
               <w:szCs w:val="28"/>
               <w:lang w:val="en-US"/>
             </w:rPr>
-            <m:t>)P(</m:t>
-          </m:r>
-          <m:r>
-            <w:rPr>
-              <w:rFonts w:ascii="Cambria Math" w:hAnsi="Cambria Math" w:cs="Times New Roman"/>
-              <w:sz w:val="28"/>
-              <w:szCs w:val="28"/>
-              <w:lang w:val="en-US"/>
-            </w:rPr>
-            <m:t>y</m:t>
-          </m:r>
-          <m:r>
-            <w:rPr>
-              <w:rFonts w:ascii="Cambria Math" w:hAnsi="Cambria Math" w:cs="Times New Roman"/>
-              <w:sz w:val="28"/>
-              <w:szCs w:val="28"/>
-              <w:lang w:val="en-US"/>
-            </w:rPr>
-            <m:t>)</m:t>
-          </m:r>
-          <m:r>
-            <w:rPr>
-              <w:rFonts w:ascii="Cambria Math" w:hAnsi="Cambria Math" w:cs="Times New Roman"/>
-              <w:sz w:val="28"/>
-              <w:szCs w:val="28"/>
-              <w:lang w:val="en-US"/>
-            </w:rPr>
-            <m:t>+</m:t>
-          </m:r>
-          <m:r>
-            <w:rPr>
-              <w:rFonts w:ascii="Cambria Math" w:hAnsi="Cambria Math" w:cs="Times New Roman"/>
-              <w:sz w:val="28"/>
-              <w:szCs w:val="28"/>
-              <w:lang w:val="en-US"/>
-            </w:rPr>
-            <m:t>P(</m:t>
+            <m:t>)P(y)+P(</m:t>
           </m:r>
           <m:bar>
             <m:barPr>
@@ -7779,43 +7147,7 @@
               <w:szCs w:val="28"/>
               <w:lang w:val="en-US"/>
             </w:rPr>
-            <m:t>)P(</m:t>
-          </m:r>
-          <m:r>
-            <w:rPr>
-              <w:rFonts w:ascii="Cambria Math" w:hAnsi="Cambria Math" w:cs="Times New Roman"/>
-              <w:sz w:val="28"/>
-              <w:szCs w:val="28"/>
-              <w:lang w:val="en-US"/>
-            </w:rPr>
-            <m:t>y</m:t>
-          </m:r>
-          <m:r>
-            <w:rPr>
-              <w:rFonts w:ascii="Cambria Math" w:hAnsi="Cambria Math" w:cs="Times New Roman"/>
-              <w:sz w:val="28"/>
-              <w:szCs w:val="28"/>
-              <w:lang w:val="en-US"/>
-            </w:rPr>
-            <m:t>)</m:t>
-          </m:r>
-          <m:r>
-            <w:rPr>
-              <w:rFonts w:ascii="Cambria Math" w:hAnsi="Cambria Math" w:cs="Times New Roman"/>
-              <w:sz w:val="28"/>
-              <w:szCs w:val="28"/>
-              <w:lang w:val="en-US"/>
-            </w:rPr>
-            <m:t>-</m:t>
-          </m:r>
-          <m:r>
-            <w:rPr>
-              <w:rFonts w:ascii="Cambria Math" w:hAnsi="Cambria Math" w:cs="Times New Roman"/>
-              <w:sz w:val="28"/>
-              <w:szCs w:val="28"/>
-              <w:lang w:val="en-US"/>
-            </w:rPr>
-            <m:t>P(</m:t>
+            <m:t>)P(y)-P(</m:t>
           </m:r>
           <m:bar>
             <m:barPr>
@@ -7896,25 +7228,7 @@
               <w:szCs w:val="28"/>
               <w:lang w:val="en-US"/>
             </w:rPr>
-            <m:t>)P(</m:t>
-          </m:r>
-          <m:r>
-            <w:rPr>
-              <w:rFonts w:ascii="Cambria Math" w:hAnsi="Cambria Math" w:cs="Times New Roman"/>
-              <w:sz w:val="28"/>
-              <w:szCs w:val="28"/>
-              <w:lang w:val="en-US"/>
-            </w:rPr>
-            <m:t>y</m:t>
-          </m:r>
-          <m:r>
-            <w:rPr>
-              <w:rFonts w:ascii="Cambria Math" w:hAnsi="Cambria Math" w:cs="Times New Roman"/>
-              <w:sz w:val="28"/>
-              <w:szCs w:val="28"/>
-              <w:lang w:val="en-US"/>
-            </w:rPr>
-            <m:t>)</m:t>
+            <m:t>)P(y)</m:t>
           </m:r>
         </m:oMath>
       </m:oMathPara>
@@ -7965,18 +7279,7 @@
               <w:sz w:val="28"/>
               <w:szCs w:val="28"/>
             </w:rPr>
-            <m:t>=</m:t>
-          </m:r>
-          <m:r>
-            <m:rPr>
-              <m:sty m:val="p"/>
-            </m:rPr>
-            <w:rPr>
-              <w:rFonts w:ascii="Cambria Math" w:hAnsi="Cambria Math" w:cs="Times New Roman"/>
-              <w:sz w:val="28"/>
-              <w:szCs w:val="28"/>
-            </w:rPr>
-            <m:t>P</m:t>
+            <m:t>=P</m:t>
           </m:r>
           <m:r>
             <w:rPr>
@@ -8006,16 +7309,7 @@
               <w:szCs w:val="28"/>
               <w:lang w:val="en-US"/>
             </w:rPr>
-            <m:t>)∩</m:t>
-          </m:r>
-          <m:r>
-            <w:rPr>
-              <w:rFonts w:ascii="Cambria Math" w:hAnsi="Cambria Math" w:cs="Times New Roman"/>
-              <w:sz w:val="28"/>
-              <w:szCs w:val="28"/>
-              <w:lang w:val="en-US"/>
-            </w:rPr>
-            <m:t>P(</m:t>
+            <m:t>)∩P(</m:t>
           </m:r>
           <m:bar>
             <m:barPr>
@@ -8049,25 +7343,7 @@
               <w:szCs w:val="28"/>
               <w:lang w:val="en-US"/>
             </w:rPr>
-            <m:t>)</m:t>
-          </m:r>
-          <m:r>
-            <w:rPr>
-              <w:rFonts w:ascii="Cambria Math" w:hAnsi="Cambria Math" w:cs="Times New Roman"/>
-              <w:sz w:val="28"/>
-              <w:szCs w:val="28"/>
-              <w:lang w:val="en-US"/>
-            </w:rPr>
-            <m:t>=</m:t>
-          </m:r>
-          <m:r>
-            <w:rPr>
-              <w:rFonts w:ascii="Cambria Math" w:hAnsi="Cambria Math" w:cs="Times New Roman"/>
-              <w:sz w:val="28"/>
-              <w:szCs w:val="28"/>
-              <w:lang w:val="en-US"/>
-            </w:rPr>
-            <m:t>P(</m:t>
+            <m:t>)=P(</m:t>
           </m:r>
           <m:r>
             <m:rPr>
@@ -8859,18 +8135,7 @@
               <w:sz w:val="28"/>
               <w:szCs w:val="28"/>
             </w:rPr>
-            <m:t>=0.</m:t>
-          </m:r>
-          <m:r>
-            <m:rPr>
-              <m:sty m:val="p"/>
-            </m:rPr>
-            <w:rPr>
-              <w:rFonts w:ascii="Cambria Math" w:hAnsi="Cambria Math" w:cs="Times New Roman"/>
-              <w:sz w:val="28"/>
-              <w:szCs w:val="28"/>
-            </w:rPr>
-            <m:t>2</m:t>
+            <m:t>=0.2</m:t>
           </m:r>
         </m:oMath>
       </m:oMathPara>
@@ -9043,18 +8308,7 @@
               <w:sz w:val="28"/>
               <w:szCs w:val="28"/>
             </w:rPr>
-            <m:t>=0.2+0.2=0.</m:t>
-          </m:r>
-          <m:r>
-            <m:rPr>
-              <m:sty m:val="p"/>
-            </m:rPr>
-            <w:rPr>
-              <w:rFonts w:ascii="Cambria Math" w:hAnsi="Cambria Math" w:cs="Times New Roman"/>
-              <w:sz w:val="28"/>
-              <w:szCs w:val="28"/>
-            </w:rPr>
-            <m:t>4</m:t>
+            <m:t>=0.2+0.2=0.4</m:t>
           </m:r>
         </m:oMath>
       </m:oMathPara>
@@ -9328,9 +8582,6 @@
     <w:p>
       <w:pPr>
         <w:pStyle w:val="af"/>
-        <w:rPr>
-          <w:lang w:val="en-US"/>
-        </w:rPr>
       </w:pPr>
     </w:p>
     <w:p>
@@ -9488,6 +8739,9 @@
     <w:p>
       <w:pPr>
         <w:pStyle w:val="af"/>
+        <w:rPr>
+          <w:lang w:val="en-US"/>
+        </w:rPr>
       </w:pPr>
       <w:r>
         <w:rPr>
@@ -9496,26 +8750,62 @@
         <w:t xml:space="preserve">    </w:t>
       </w:r>
       <w:r>
+        <w:rPr>
+          <w:lang w:val="en-US"/>
+        </w:rPr>
         <w:t>y = 1;</w:t>
       </w:r>
     </w:p>
     <w:p>
       <w:pPr>
         <w:pStyle w:val="af"/>
+        <w:rPr>
+          <w:lang w:val="en-US"/>
+        </w:rPr>
+      </w:pPr>
+      <w:proofErr w:type="gramStart"/>
+      <w:r>
+        <w:rPr>
+          <w:lang w:val="en-US"/>
+        </w:rPr>
+        <w:t>else</w:t>
+      </w:r>
+      <w:proofErr w:type="gramEnd"/>
+    </w:p>
+    <w:p>
+      <w:pPr>
+        <w:pStyle w:val="af"/>
+      </w:pPr>
+      <w:r>
+        <w:rPr>
+          <w:lang w:val="en-US"/>
+        </w:rPr>
+        <w:t xml:space="preserve">    </w:t>
+      </w:r>
+      <w:r>
+        <w:t>y = 0;</w:t>
+      </w:r>
+    </w:p>
+    <w:p>
+      <w:pPr>
+        <w:pStyle w:val="af"/>
+        <w:rPr>
+          <w:lang w:val="en-US"/>
+        </w:rPr>
       </w:pPr>
       <w:proofErr w:type="spellStart"/>
       <w:r>
-        <w:t>else</w:t>
+        <w:t>end</w:t>
       </w:r>
       <w:proofErr w:type="spellEnd"/>
     </w:p>
     <w:p>
       <w:pPr>
         <w:pStyle w:val="af"/>
-      </w:pPr>
-      <w:r>
-        <w:t xml:space="preserve">    y = 0;</w:t>
-      </w:r>
+        <w:rPr>
+          <w:lang w:val="en-US"/>
+        </w:rPr>
+      </w:pPr>
     </w:p>
     <w:p>
       <w:pPr>
@@ -9524,396 +8814,632 @@
           <w:lang w:val="en-US"/>
         </w:rPr>
       </w:pPr>
+    </w:p>
+    <w:p>
+      <w:pPr>
+        <w:pStyle w:val="af"/>
+        <w:rPr>
+          <w:lang w:val="en-US"/>
+        </w:rPr>
+      </w:pPr>
+      <w:r>
+        <w:t>Те</w:t>
+      </w:r>
+      <w:proofErr w:type="gramStart"/>
+      <w:r>
+        <w:t>кст</w:t>
+      </w:r>
+      <w:r>
+        <w:rPr>
+          <w:lang w:val="en-US"/>
+        </w:rPr>
+        <w:t xml:space="preserve"> </w:t>
+      </w:r>
+      <w:r>
+        <w:t>скр</w:t>
+      </w:r>
+      <w:proofErr w:type="gramEnd"/>
+      <w:r>
+        <w:t>ипта</w:t>
+      </w:r>
+      <w:r>
+        <w:rPr>
+          <w:lang w:val="en-US"/>
+        </w:rPr>
+        <w:t xml:space="preserve"> m-</w:t>
+      </w:r>
+      <w:r>
+        <w:t>файла</w:t>
+      </w:r>
+      <w:r>
+        <w:rPr>
+          <w:lang w:val="en-US"/>
+        </w:rPr>
+        <w:t xml:space="preserve"> “</w:t>
+      </w:r>
       <w:proofErr w:type="spellStart"/>
       <w:r>
+        <w:rPr>
+          <w:lang w:val="en-US"/>
+        </w:rPr>
+        <w:t>difRandVal</w:t>
+      </w:r>
+      <w:r>
+        <w:rPr>
+          <w:lang w:val="en-US"/>
+        </w:rPr>
+        <w:t>.</w:t>
+      </w:r>
+      <w:r>
+        <w:rPr>
+          <w:lang w:val="en-US"/>
+        </w:rPr>
+        <w:t>m</w:t>
+      </w:r>
+      <w:proofErr w:type="spellEnd"/>
+      <w:r>
+        <w:rPr>
+          <w:lang w:val="en-US"/>
+        </w:rPr>
+        <w:t>”:</w:t>
+      </w:r>
+    </w:p>
+    <w:p>
+      <w:pPr>
+        <w:pStyle w:val="af"/>
+        <w:rPr>
+          <w:lang w:val="en-US"/>
+        </w:rPr>
+      </w:pPr>
+      <w:proofErr w:type="gramStart"/>
+      <w:r>
+        <w:rPr>
+          <w:lang w:val="en-US"/>
+        </w:rPr>
+        <w:t>row</w:t>
+      </w:r>
+      <w:proofErr w:type="gramEnd"/>
+      <w:r>
+        <w:rPr>
+          <w:lang w:val="en-US"/>
+        </w:rPr>
+        <w:t xml:space="preserve"> = 4;</w:t>
+      </w:r>
+    </w:p>
+    <w:p>
+      <w:pPr>
+        <w:pStyle w:val="af"/>
+        <w:rPr>
+          <w:lang w:val="en-US"/>
+        </w:rPr>
+      </w:pPr>
+      <w:proofErr w:type="gramStart"/>
+      <w:r>
+        <w:rPr>
+          <w:lang w:val="en-US"/>
+        </w:rPr>
+        <w:t>col</w:t>
+      </w:r>
+      <w:proofErr w:type="gramEnd"/>
+      <w:r>
+        <w:rPr>
+          <w:lang w:val="en-US"/>
+        </w:rPr>
+        <w:t xml:space="preserve"> = 1000;</w:t>
+      </w:r>
+    </w:p>
+    <w:p>
+      <w:pPr>
+        <w:pStyle w:val="af"/>
+        <w:rPr>
+          <w:lang w:val="en-US"/>
+        </w:rPr>
+      </w:pPr>
+    </w:p>
+    <w:p>
+      <w:pPr>
+        <w:pStyle w:val="af"/>
+        <w:rPr>
+          <w:lang w:val="en-US"/>
+        </w:rPr>
+      </w:pPr>
+      <w:r>
+        <w:rPr>
+          <w:lang w:val="en-US"/>
+        </w:rPr>
+        <w:t xml:space="preserve">L = </w:t>
+      </w:r>
+      <w:proofErr w:type="gramStart"/>
+      <w:r>
+        <w:rPr>
+          <w:lang w:val="en-US"/>
+        </w:rPr>
+        <w:t>rand(</w:t>
+      </w:r>
+      <w:proofErr w:type="spellStart"/>
+      <w:proofErr w:type="gramEnd"/>
+      <w:r>
+        <w:rPr>
+          <w:lang w:val="en-US"/>
+        </w:rPr>
+        <w:t>row,col</w:t>
+      </w:r>
+      <w:proofErr w:type="spellEnd"/>
+      <w:r>
+        <w:rPr>
+          <w:lang w:val="en-US"/>
+        </w:rPr>
+        <w:t>);</w:t>
+      </w:r>
+    </w:p>
+    <w:p>
+      <w:pPr>
+        <w:pStyle w:val="af"/>
+        <w:rPr>
+          <w:lang w:val="en-US"/>
+        </w:rPr>
+      </w:pPr>
+    </w:p>
+    <w:p>
+      <w:pPr>
+        <w:pStyle w:val="af"/>
+        <w:rPr>
+          <w:lang w:val="en-US"/>
+        </w:rPr>
+      </w:pPr>
+      <w:r>
+        <w:rPr>
+          <w:lang w:val="en-US"/>
+        </w:rPr>
+        <w:t>I = [0.2, 0.7;</w:t>
+      </w:r>
+    </w:p>
+    <w:p>
+      <w:pPr>
+        <w:pStyle w:val="af"/>
+        <w:rPr>
+          <w:lang w:val="en-US"/>
+        </w:rPr>
+      </w:pPr>
+      <w:r>
+        <w:rPr>
+          <w:lang w:val="en-US"/>
+        </w:rPr>
+        <w:t xml:space="preserve">     0, 0.3;</w:t>
+      </w:r>
+    </w:p>
+    <w:p>
+      <w:pPr>
+        <w:pStyle w:val="af"/>
+        <w:rPr>
+          <w:lang w:val="en-US"/>
+        </w:rPr>
+      </w:pPr>
+      <w:r>
+        <w:rPr>
+          <w:lang w:val="en-US"/>
+        </w:rPr>
+        <w:t xml:space="preserve">     0.1, 0.5];</w:t>
+      </w:r>
+    </w:p>
+    <w:p>
+      <w:pPr>
+        <w:pStyle w:val="af"/>
+        <w:rPr>
+          <w:lang w:val="en-US"/>
+        </w:rPr>
+      </w:pPr>
+      <w:r>
+        <w:rPr>
+          <w:lang w:val="en-US"/>
+        </w:rPr>
+        <w:t xml:space="preserve"> </w:t>
+      </w:r>
+    </w:p>
+    <w:p>
+      <w:pPr>
+        <w:pStyle w:val="af"/>
+        <w:rPr>
+          <w:lang w:val="en-US"/>
+        </w:rPr>
+      </w:pPr>
+      <w:proofErr w:type="gramStart"/>
+      <w:r>
+        <w:rPr>
+          <w:lang w:val="en-US"/>
+        </w:rPr>
+        <w:t>for</w:t>
+      </w:r>
+      <w:proofErr w:type="gramEnd"/>
+      <w:r>
+        <w:rPr>
+          <w:lang w:val="en-US"/>
+        </w:rPr>
+        <w:t xml:space="preserve"> </w:t>
+      </w:r>
+      <w:proofErr w:type="spellStart"/>
+      <w:r>
+        <w:rPr>
+          <w:lang w:val="en-US"/>
+        </w:rPr>
+        <w:t>i</w:t>
+      </w:r>
+      <w:proofErr w:type="spellEnd"/>
+      <w:r>
+        <w:rPr>
+          <w:lang w:val="en-US"/>
+        </w:rPr>
+        <w:t xml:space="preserve"> = 1:col     </w:t>
+      </w:r>
+    </w:p>
+    <w:p>
+      <w:pPr>
+        <w:pStyle w:val="af"/>
+        <w:rPr>
+          <w:lang w:val="en-US"/>
+        </w:rPr>
+      </w:pPr>
+      <w:r>
+        <w:rPr>
+          <w:lang w:val="en-US"/>
+        </w:rPr>
+        <w:lastRenderedPageBreak/>
+        <w:t xml:space="preserve">    A(</w:t>
+      </w:r>
+      <w:proofErr w:type="spellStart"/>
+      <w:r>
+        <w:rPr>
+          <w:lang w:val="en-US"/>
+        </w:rPr>
+        <w:t>i</w:t>
+      </w:r>
+      <w:proofErr w:type="spellEnd"/>
+      <w:r>
+        <w:rPr>
+          <w:lang w:val="en-US"/>
+        </w:rPr>
+        <w:t xml:space="preserve">) = </w:t>
+      </w:r>
+      <w:proofErr w:type="spellStart"/>
+      <w:r>
+        <w:rPr>
+          <w:lang w:val="en-US"/>
+        </w:rPr>
+        <w:t>logzn</w:t>
+      </w:r>
+      <w:proofErr w:type="spellEnd"/>
+      <w:r>
+        <w:rPr>
+          <w:lang w:val="en-US"/>
+        </w:rPr>
+        <w:t>(I(1,1),I(1,2),L(1,i));</w:t>
+      </w:r>
+    </w:p>
+    <w:p>
+      <w:pPr>
+        <w:pStyle w:val="af"/>
+        <w:rPr>
+          <w:lang w:val="en-US"/>
+        </w:rPr>
+      </w:pPr>
+      <w:r>
+        <w:rPr>
+          <w:lang w:val="en-US"/>
+        </w:rPr>
+        <w:t xml:space="preserve">    B(</w:t>
+      </w:r>
+      <w:proofErr w:type="spellStart"/>
+      <w:r>
+        <w:rPr>
+          <w:lang w:val="en-US"/>
+        </w:rPr>
+        <w:t>i</w:t>
+      </w:r>
+      <w:proofErr w:type="spellEnd"/>
+      <w:r>
+        <w:rPr>
+          <w:lang w:val="en-US"/>
+        </w:rPr>
+        <w:t xml:space="preserve">) = </w:t>
+      </w:r>
+      <w:proofErr w:type="spellStart"/>
+      <w:r>
+        <w:rPr>
+          <w:lang w:val="en-US"/>
+        </w:rPr>
+        <w:t>logzn</w:t>
+      </w:r>
+      <w:proofErr w:type="spellEnd"/>
+      <w:r>
+        <w:rPr>
+          <w:lang w:val="en-US"/>
+        </w:rPr>
+        <w:t>(I(2,1),I(2,2),L(2,i));</w:t>
+      </w:r>
+    </w:p>
+    <w:p>
+      <w:pPr>
+        <w:pStyle w:val="af"/>
+        <w:rPr>
+          <w:lang w:val="en-US"/>
+        </w:rPr>
+      </w:pPr>
+      <w:r>
+        <w:rPr>
+          <w:lang w:val="en-US"/>
+        </w:rPr>
+        <w:t xml:space="preserve">    C(</w:t>
+      </w:r>
+      <w:proofErr w:type="spellStart"/>
+      <w:r>
+        <w:rPr>
+          <w:lang w:val="en-US"/>
+        </w:rPr>
+        <w:t>i</w:t>
+      </w:r>
+      <w:proofErr w:type="spellEnd"/>
+      <w:r>
+        <w:rPr>
+          <w:lang w:val="en-US"/>
+        </w:rPr>
+        <w:t xml:space="preserve">) = </w:t>
+      </w:r>
+      <w:proofErr w:type="spellStart"/>
+      <w:r>
+        <w:rPr>
+          <w:lang w:val="en-US"/>
+        </w:rPr>
+        <w:t>logzn</w:t>
+      </w:r>
+      <w:proofErr w:type="spellEnd"/>
+      <w:r>
+        <w:rPr>
+          <w:lang w:val="en-US"/>
+        </w:rPr>
+        <w:t>(I(3,1),I(3,2),L(3,i));</w:t>
+      </w:r>
+    </w:p>
+    <w:p>
+      <w:pPr>
+        <w:pStyle w:val="af"/>
+        <w:rPr>
+          <w:lang w:val="en-US"/>
+        </w:rPr>
+      </w:pPr>
+      <w:r>
+        <w:rPr>
+          <w:lang w:val="en-US"/>
+        </w:rPr>
+        <w:t xml:space="preserve">    </w:t>
+      </w:r>
+    </w:p>
+    <w:p>
+      <w:pPr>
+        <w:pStyle w:val="af"/>
+        <w:rPr>
+          <w:lang w:val="en-US"/>
+        </w:rPr>
+      </w:pPr>
+      <w:r>
+        <w:rPr>
+          <w:lang w:val="en-US"/>
+        </w:rPr>
+        <w:t xml:space="preserve">    A1(</w:t>
+      </w:r>
+      <w:proofErr w:type="spellStart"/>
+      <w:r>
+        <w:rPr>
+          <w:lang w:val="en-US"/>
+        </w:rPr>
+        <w:t>i</w:t>
+      </w:r>
+      <w:proofErr w:type="spellEnd"/>
+      <w:r>
+        <w:rPr>
+          <w:lang w:val="en-US"/>
+        </w:rPr>
+        <w:t xml:space="preserve">) = </w:t>
+      </w:r>
+      <w:proofErr w:type="spellStart"/>
+      <w:r>
+        <w:rPr>
+          <w:lang w:val="en-US"/>
+        </w:rPr>
+        <w:t>logzn</w:t>
+      </w:r>
+      <w:proofErr w:type="spellEnd"/>
+      <w:r>
+        <w:rPr>
+          <w:lang w:val="en-US"/>
+        </w:rPr>
+        <w:t>(I(1,1),I(1,2),L(4,i));</w:t>
+      </w:r>
+    </w:p>
+    <w:p>
+      <w:pPr>
+        <w:pStyle w:val="af"/>
+        <w:rPr>
+          <w:lang w:val="en-US"/>
+        </w:rPr>
+      </w:pPr>
+      <w:r>
+        <w:rPr>
+          <w:lang w:val="en-US"/>
+        </w:rPr>
+        <w:t xml:space="preserve">    B1(</w:t>
+      </w:r>
+      <w:proofErr w:type="spellStart"/>
+      <w:r>
+        <w:rPr>
+          <w:lang w:val="en-US"/>
+        </w:rPr>
+        <w:t>i</w:t>
+      </w:r>
+      <w:proofErr w:type="spellEnd"/>
+      <w:r>
+        <w:rPr>
+          <w:lang w:val="en-US"/>
+        </w:rPr>
+        <w:t xml:space="preserve">) = </w:t>
+      </w:r>
+      <w:proofErr w:type="spellStart"/>
+      <w:r>
+        <w:rPr>
+          <w:lang w:val="en-US"/>
+        </w:rPr>
+        <w:t>logzn</w:t>
+      </w:r>
+      <w:proofErr w:type="spellEnd"/>
+      <w:r>
+        <w:rPr>
+          <w:lang w:val="en-US"/>
+        </w:rPr>
+        <w:t>(I(2,1),I(2,2),L(4,i));</w:t>
+      </w:r>
+    </w:p>
+    <w:p>
+      <w:pPr>
+        <w:pStyle w:val="af"/>
+        <w:rPr>
+          <w:lang w:val="en-US"/>
+        </w:rPr>
+      </w:pPr>
+      <w:r>
+        <w:rPr>
+          <w:lang w:val="en-US"/>
+        </w:rPr>
+        <w:t xml:space="preserve">    C1(</w:t>
+      </w:r>
+      <w:proofErr w:type="spellStart"/>
+      <w:r>
+        <w:rPr>
+          <w:lang w:val="en-US"/>
+        </w:rPr>
+        <w:t>i</w:t>
+      </w:r>
+      <w:proofErr w:type="spellEnd"/>
+      <w:r>
+        <w:rPr>
+          <w:lang w:val="en-US"/>
+        </w:rPr>
+        <w:t xml:space="preserve">) = </w:t>
+      </w:r>
+      <w:proofErr w:type="spellStart"/>
+      <w:r>
+        <w:rPr>
+          <w:lang w:val="en-US"/>
+        </w:rPr>
+        <w:t>logzn</w:t>
+      </w:r>
+      <w:proofErr w:type="spellEnd"/>
+      <w:r>
+        <w:rPr>
+          <w:lang w:val="en-US"/>
+        </w:rPr>
+        <w:t>(I(3,1),I(3,2),L(4,i));</w:t>
+      </w:r>
+    </w:p>
+    <w:p>
+      <w:pPr>
+        <w:pStyle w:val="af"/>
+        <w:rPr>
+          <w:lang w:val="en-US"/>
+        </w:rPr>
+      </w:pPr>
+      <w:proofErr w:type="gramStart"/>
+      <w:r>
+        <w:rPr>
+          <w:lang w:val="en-US"/>
+        </w:rPr>
         <w:t>end</w:t>
       </w:r>
+      <w:proofErr w:type="gramEnd"/>
+    </w:p>
+    <w:p>
+      <w:pPr>
+        <w:pStyle w:val="af"/>
+        <w:rPr>
+          <w:lang w:val="en-US"/>
+        </w:rPr>
+      </w:pPr>
+    </w:p>
+    <w:p>
+      <w:pPr>
+        <w:pStyle w:val="af"/>
+        <w:rPr>
+          <w:lang w:val="en-US"/>
+        </w:rPr>
+      </w:pPr>
+      <w:r>
+        <w:rPr>
+          <w:lang w:val="en-US"/>
+        </w:rPr>
+        <w:t>F = (A &amp; (~B) &amp; C) | ((~A) &amp; B) | (B &amp; (~C));</w:t>
+      </w:r>
+    </w:p>
+    <w:p>
+      <w:pPr>
+        <w:pStyle w:val="af"/>
+        <w:rPr>
+          <w:lang w:val="en-US"/>
+        </w:rPr>
+      </w:pPr>
+      <w:r>
+        <w:rPr>
+          <w:lang w:val="en-US"/>
+        </w:rPr>
+        <w:t>F1 = (A1 &amp; (~B1) &amp; C1) | ((~A1) &amp; B1) | (B1 &amp; (~C1));</w:t>
+      </w:r>
+    </w:p>
+    <w:p>
+      <w:pPr>
+        <w:pStyle w:val="af"/>
+        <w:rPr>
+          <w:lang w:val="en-US"/>
+        </w:rPr>
+      </w:pPr>
+    </w:p>
+    <w:p>
+      <w:pPr>
+        <w:pStyle w:val="af"/>
+        <w:rPr>
+          <w:lang w:val="en-US"/>
+        </w:rPr>
+      </w:pPr>
+      <w:proofErr w:type="gramStart"/>
+      <w:r>
+        <w:rPr>
+          <w:lang w:val="en-US"/>
+        </w:rPr>
+        <w:t>res</w:t>
+      </w:r>
+      <w:proofErr w:type="gramEnd"/>
+      <w:r>
+        <w:rPr>
+          <w:lang w:val="en-US"/>
+        </w:rPr>
+        <w:t xml:space="preserve"> = mean(F);</w:t>
+      </w:r>
+    </w:p>
+    <w:p>
+      <w:pPr>
+        <w:pStyle w:val="af"/>
+      </w:pPr>
+      <w:r>
+        <w:t xml:space="preserve">res1 = </w:t>
+      </w:r>
+      <w:proofErr w:type="spellStart"/>
+      <w:r>
+        <w:t>mean</w:t>
+      </w:r>
       <w:proofErr w:type="spellEnd"/>
+      <w:r>
+        <w:t>(F1);</w:t>
+      </w:r>
     </w:p>
     <w:p>
       <w:pPr>
         <w:pStyle w:val="af"/>
-        <w:rPr>
-          <w:lang w:val="en-US"/>
-        </w:rPr>
-      </w:pPr>
-    </w:p>
-    <w:p>
-      <w:pPr>
-        <w:pStyle w:val="af"/>
-        <w:rPr>
-          <w:lang w:val="en-US"/>
-        </w:rPr>
-      </w:pPr>
-    </w:p>
-    <w:p>
-      <w:pPr>
-        <w:pStyle w:val="af"/>
-        <w:rPr>
-          <w:lang w:val="en-US"/>
-        </w:rPr>
-      </w:pPr>
-      <w:r>
-        <w:t>Те</w:t>
-      </w:r>
-      <w:proofErr w:type="gramStart"/>
-      <w:r>
-        <w:t>кст</w:t>
-      </w:r>
-      <w:r>
-        <w:rPr>
-          <w:lang w:val="en-US"/>
-        </w:rPr>
-        <w:t xml:space="preserve"> </w:t>
-      </w:r>
-      <w:r>
-        <w:t>скр</w:t>
-      </w:r>
-      <w:proofErr w:type="gramEnd"/>
-      <w:r>
-        <w:t>ипта</w:t>
-      </w:r>
-      <w:r>
-        <w:rPr>
-          <w:lang w:val="en-US"/>
-        </w:rPr>
-        <w:t xml:space="preserve"> m-</w:t>
-      </w:r>
-      <w:r>
-        <w:t>файла</w:t>
-      </w:r>
-      <w:r>
-        <w:rPr>
-          <w:lang w:val="en-US"/>
-        </w:rPr>
-        <w:t xml:space="preserve"> “</w:t>
-      </w:r>
-      <w:proofErr w:type="spellStart"/>
-      <w:r>
-        <w:rPr>
-          <w:lang w:val="en-US"/>
-        </w:rPr>
-        <w:t>difRandVal</w:t>
-      </w:r>
-      <w:r>
-        <w:rPr>
-          <w:lang w:val="en-US"/>
-        </w:rPr>
-        <w:t>.</w:t>
-      </w:r>
-      <w:r>
-        <w:rPr>
-          <w:lang w:val="en-US"/>
-        </w:rPr>
-        <w:t>m</w:t>
-      </w:r>
-      <w:proofErr w:type="spellEnd"/>
-      <w:r>
-        <w:rPr>
-          <w:lang w:val="en-US"/>
-        </w:rPr>
-        <w:t>”:</w:t>
-      </w:r>
-    </w:p>
-    <w:p>
-      <w:pPr>
-        <w:pStyle w:val="af"/>
-      </w:pPr>
-      <w:proofErr w:type="spellStart"/>
-      <w:r>
-        <w:t>row</w:t>
-      </w:r>
-      <w:proofErr w:type="spellEnd"/>
-      <w:r>
-        <w:t xml:space="preserve"> = 4;</w:t>
-      </w:r>
-    </w:p>
-    <w:p>
-      <w:pPr>
-        <w:pStyle w:val="af"/>
-      </w:pPr>
-      <w:proofErr w:type="spellStart"/>
-      <w:r>
-        <w:t>col</w:t>
-      </w:r>
-      <w:proofErr w:type="spellEnd"/>
-      <w:r>
-        <w:t xml:space="preserve"> = 1000;</w:t>
-      </w:r>
-    </w:p>
-    <w:p>
-      <w:pPr>
-        <w:pStyle w:val="af"/>
-      </w:pPr>
-    </w:p>
-    <w:p>
-      <w:pPr>
-        <w:pStyle w:val="af"/>
-      </w:pPr>
-      <w:r>
-        <w:t xml:space="preserve">L = </w:t>
-      </w:r>
-      <w:proofErr w:type="spellStart"/>
-      <w:r>
-        <w:t>rand</w:t>
-      </w:r>
-      <w:proofErr w:type="spellEnd"/>
-      <w:r>
-        <w:t>(</w:t>
-      </w:r>
-      <w:proofErr w:type="spellStart"/>
-      <w:r>
-        <w:t>row,col</w:t>
-      </w:r>
-      <w:proofErr w:type="spellEnd"/>
-      <w:r>
-        <w:t>);</w:t>
-      </w:r>
-    </w:p>
-    <w:p>
-      <w:pPr>
-        <w:pStyle w:val="af"/>
-      </w:pPr>
-    </w:p>
-    <w:p>
-      <w:pPr>
-        <w:pStyle w:val="af"/>
-      </w:pPr>
-      <w:proofErr w:type="gramStart"/>
-      <w:r>
-        <w:t>I = [0.2, 0.7;</w:t>
-      </w:r>
-      <w:proofErr w:type="gramEnd"/>
-    </w:p>
-    <w:p>
-      <w:pPr>
-        <w:pStyle w:val="af"/>
-      </w:pPr>
-      <w:r>
-        <w:t xml:space="preserve">     0, 0.3;</w:t>
-      </w:r>
-    </w:p>
-    <w:p>
-      <w:pPr>
-        <w:pStyle w:val="af"/>
-      </w:pPr>
-      <w:r>
-        <w:t xml:space="preserve">     </w:t>
-      </w:r>
-      <w:proofErr w:type="gramStart"/>
-      <w:r>
-        <w:t>0.1, 0.5];</w:t>
-      </w:r>
-      <w:proofErr w:type="gramEnd"/>
-    </w:p>
-    <w:p>
-      <w:pPr>
-        <w:pStyle w:val="af"/>
-      </w:pPr>
-      <w:r>
-        <w:t xml:space="preserve"> </w:t>
-      </w:r>
-    </w:p>
-    <w:p>
-      <w:pPr>
-        <w:pStyle w:val="af"/>
-      </w:pPr>
-      <w:proofErr w:type="spellStart"/>
-      <w:r>
-        <w:t>for</w:t>
-      </w:r>
-      <w:proofErr w:type="spellEnd"/>
-      <w:r>
-        <w:t xml:space="preserve"> i = 1:col     </w:t>
-      </w:r>
-    </w:p>
-    <w:p>
-      <w:pPr>
-        <w:pStyle w:val="af"/>
-      </w:pPr>
-      <w:r>
-        <w:lastRenderedPageBreak/>
-        <w:t xml:space="preserve">    A(i) = </w:t>
-      </w:r>
-      <w:proofErr w:type="spellStart"/>
-      <w:r>
-        <w:t>logzn</w:t>
-      </w:r>
-      <w:proofErr w:type="spellEnd"/>
-      <w:r>
-        <w:t>(I(1,1),I(1,2),L(1,i));</w:t>
-      </w:r>
-    </w:p>
-    <w:p>
-      <w:pPr>
-        <w:pStyle w:val="af"/>
-      </w:pPr>
-      <w:r>
-        <w:t xml:space="preserve">    B(i) = </w:t>
-      </w:r>
-      <w:proofErr w:type="spellStart"/>
-      <w:r>
-        <w:t>logzn</w:t>
-      </w:r>
-      <w:proofErr w:type="spellEnd"/>
-      <w:r>
-        <w:t>(I(2,1),I(2,2),L(2,i));</w:t>
-      </w:r>
-    </w:p>
-    <w:p>
-      <w:pPr>
-        <w:pStyle w:val="af"/>
-      </w:pPr>
-      <w:r>
-        <w:t xml:space="preserve">    C(i) = </w:t>
-      </w:r>
-      <w:proofErr w:type="spellStart"/>
-      <w:r>
-        <w:t>logzn</w:t>
-      </w:r>
-      <w:proofErr w:type="spellEnd"/>
-      <w:r>
-        <w:t>(I(3,1),I(3,2),L(3,i));</w:t>
-      </w:r>
-    </w:p>
-    <w:p>
-      <w:pPr>
-        <w:pStyle w:val="af"/>
-      </w:pPr>
-      <w:r>
-        <w:t xml:space="preserve">    </w:t>
-      </w:r>
-    </w:p>
-    <w:p>
-      <w:pPr>
-        <w:pStyle w:val="af"/>
-      </w:pPr>
-      <w:r>
-        <w:t xml:space="preserve">    A1(i) = </w:t>
-      </w:r>
-      <w:proofErr w:type="spellStart"/>
-      <w:r>
-        <w:t>logzn</w:t>
-      </w:r>
-      <w:proofErr w:type="spellEnd"/>
-      <w:r>
-        <w:t>(I(1,1),I(1,2),L(4,i));</w:t>
-      </w:r>
-    </w:p>
-    <w:p>
-      <w:pPr>
-        <w:pStyle w:val="af"/>
-      </w:pPr>
-      <w:r>
-        <w:t xml:space="preserve">    B1(i) = </w:t>
-      </w:r>
-      <w:proofErr w:type="spellStart"/>
-      <w:r>
-        <w:t>logzn</w:t>
-      </w:r>
-      <w:proofErr w:type="spellEnd"/>
-      <w:r>
-        <w:t>(I(2,1),I(2,2),L(4,i));</w:t>
-      </w:r>
-    </w:p>
-    <w:p>
-      <w:pPr>
-        <w:pStyle w:val="af"/>
-      </w:pPr>
-      <w:r>
-        <w:t xml:space="preserve">    C1(i) = </w:t>
-      </w:r>
-      <w:proofErr w:type="spellStart"/>
-      <w:r>
-        <w:t>logzn</w:t>
-      </w:r>
-      <w:proofErr w:type="spellEnd"/>
-      <w:r>
-        <w:t>(I(3,1),I(3,2),L(4,i));</w:t>
-      </w:r>
-    </w:p>
-    <w:p>
-      <w:pPr>
-        <w:pStyle w:val="af"/>
-      </w:pPr>
-      <w:proofErr w:type="spellStart"/>
-      <w:r>
-        <w:t>end</w:t>
-      </w:r>
-      <w:proofErr w:type="spellEnd"/>
-    </w:p>
-    <w:p>
-      <w:pPr>
-        <w:pStyle w:val="af"/>
-      </w:pPr>
-    </w:p>
-    <w:p>
-      <w:pPr>
-        <w:pStyle w:val="af"/>
-      </w:pPr>
-      <w:r>
-        <w:t>F = (A &amp; (~B) &amp; C) | ((~A) &amp; B) | (B &amp; (~C));</w:t>
-      </w:r>
-    </w:p>
-    <w:p>
-      <w:pPr>
-        <w:pStyle w:val="af"/>
-      </w:pPr>
-      <w:r>
-        <w:t>F1 = (A1 &amp; (~B1) &amp; C1) | ((~A1) &amp; B1) | (B1 &amp; (~C1));</w:t>
-      </w:r>
-    </w:p>
-    <w:p>
-      <w:pPr>
-        <w:pStyle w:val="af"/>
-      </w:pPr>
-    </w:p>
-    <w:p>
-      <w:pPr>
-        <w:pStyle w:val="af"/>
-      </w:pPr>
-      <w:proofErr w:type="spellStart"/>
-      <w:r>
-        <w:t>res</w:t>
-      </w:r>
-      <w:proofErr w:type="spellEnd"/>
-      <w:r>
-        <w:t xml:space="preserve"> = </w:t>
-      </w:r>
-      <w:proofErr w:type="spellStart"/>
-      <w:r>
-        <w:t>mean</w:t>
-      </w:r>
-      <w:proofErr w:type="spellEnd"/>
-      <w:r>
-        <w:t>(F);</w:t>
-      </w:r>
-    </w:p>
-    <w:p>
-      <w:pPr>
-        <w:pStyle w:val="af"/>
-        <w:rPr>
-          <w:lang w:val="en-US"/>
-        </w:rPr>
-      </w:pPr>
-      <w:r>
-        <w:t xml:space="preserve">res1 = </w:t>
-      </w:r>
-      <w:proofErr w:type="spellStart"/>
-      <w:r>
-        <w:t>mean</w:t>
-      </w:r>
-      <w:proofErr w:type="spellEnd"/>
-      <w:r>
-        <w:t>(F1);</w:t>
-      </w:r>
-    </w:p>
-    <w:p>
-      <w:pPr>
-        <w:pStyle w:val="af"/>
-        <w:rPr>
-          <w:lang w:val="en-US"/>
-        </w:rPr>
       </w:pPr>
     </w:p>
     <w:p>
@@ -9936,8 +9462,6 @@
         <w:lastRenderedPageBreak/>
         <w:t>б</w:t>
       </w:r>
-      <w:bookmarkStart w:id="0" w:name="_GoBack"/>
-      <w:bookmarkEnd w:id="0"/>
       <w:r>
         <w:t>ВЫВОД</w:t>
       </w:r>
@@ -9946,9 +9470,6 @@
       <w:pPr>
         <w:pStyle w:val="af"/>
         <w:jc w:val="center"/>
-        <w:rPr>
-          <w:lang w:val="en-US"/>
-        </w:rPr>
       </w:pPr>
     </w:p>
     <w:p>
@@ -9989,13 +9510,7 @@
         <w:t>,</w:t>
       </w:r>
       <w:r>
-        <w:t xml:space="preserve"> при независимых </w:t>
-      </w:r>
-      <w:r>
-        <w:t>элементарных</w:t>
-      </w:r>
-      <w:r>
-        <w:t xml:space="preserve"> событиях</w:t>
+        <w:t xml:space="preserve"> при независимых элементарных событиях</w:t>
       </w:r>
       <w:r>
         <w:t>,</w:t>
@@ -10015,10 +9530,7 @@
         <w:t xml:space="preserve">Для </w:t>
       </w:r>
       <w:r>
-        <w:t>моделирования совершения сложного случайного события</w:t>
-      </w:r>
-      <w:r>
-        <w:t xml:space="preserve">, в среде </w:t>
+        <w:t xml:space="preserve">моделирования совершения сложного случайного события, в среде </w:t>
       </w:r>
       <w:proofErr w:type="spellStart"/>
       <w:r>
@@ -10057,19 +9569,7 @@
         <w:rPr>
           <w:szCs w:val="28"/>
         </w:rPr>
-        <w:t>для оценки работы комбинационных схем</w:t>
-      </w:r>
-      <w:r>
-        <w:rPr>
-          <w:szCs w:val="28"/>
-        </w:rPr>
-        <w:t xml:space="preserve"> возможно </w:t>
-      </w:r>
-      <w:r>
-        <w:rPr>
-          <w:szCs w:val="28"/>
-        </w:rPr>
-        <w:t>применения законов и тождеств теории множеств, алгебры логики и теории вероятностей.</w:t>
+        <w:t>для оценки работы комбинационных схем возможно применения законов и тождеств теории множеств, алгебры логики и теории вероятностей.</w:t>
       </w:r>
       <w:r>
         <w:t xml:space="preserve"> </w:t>
@@ -10122,6 +9622,7 @@
         <w:docPartUnique/>
       </w:docPartObj>
     </w:sdtPr>
+    <w:sdtEndPr/>
     <w:sdtContent>
       <w:p>
         <w:pPr>
@@ -10141,7 +9642,7 @@
           <w:rPr>
             <w:noProof/>
           </w:rPr>
-          <w:t>6</w:t>
+          <w:t>3</w:t>
         </w:r>
         <w:r>
           <w:fldChar w:fldCharType="end"/>
@@ -12968,6 +12469,7 @@
   <w:style w:type="character" w:default="1" w:styleId="a0">
     <w:name w:val="Default Paragraph Font"/>
     <w:uiPriority w:val="1"/>
+    <w:semiHidden/>
     <w:unhideWhenUsed/>
   </w:style>
   <w:style w:type="table" w:default="1" w:styleId="a1">
@@ -13487,6 +12989,7 @@
   <w:style w:type="character" w:default="1" w:styleId="a0">
     <w:name w:val="Default Paragraph Font"/>
     <w:uiPriority w:val="1"/>
+    <w:semiHidden/>
     <w:unhideWhenUsed/>
   </w:style>
   <w:style w:type="table" w:default="1" w:styleId="a1">
@@ -14021,11 +13524,11 @@
           <c:showPercent val="0"/>
           <c:showBubbleSize val="0"/>
         </c:dLbls>
-        <c:axId val="297652224"/>
-        <c:axId val="297654528"/>
+        <c:axId val="351554560"/>
+        <c:axId val="178385664"/>
       </c:scatterChart>
       <c:valAx>
-        <c:axId val="297652224"/>
+        <c:axId val="351554560"/>
         <c:scaling>
           <c:orientation val="minMax"/>
           <c:max val="1"/>
@@ -14049,13 +13552,13 @@
         <c:majorTickMark val="out"/>
         <c:minorTickMark val="none"/>
         <c:tickLblPos val="nextTo"/>
-        <c:crossAx val="297654528"/>
+        <c:crossAx val="178385664"/>
         <c:crosses val="autoZero"/>
         <c:crossBetween val="midCat"/>
         <c:majorUnit val="0.1"/>
       </c:valAx>
       <c:valAx>
-        <c:axId val="297654528"/>
+        <c:axId val="178385664"/>
         <c:scaling>
           <c:orientation val="minMax"/>
           <c:max val="4"/>
@@ -14068,7 +13571,7 @@
         <c:majorTickMark val="out"/>
         <c:minorTickMark val="none"/>
         <c:tickLblPos val="nextTo"/>
-        <c:crossAx val="297652224"/>
+        <c:crossAx val="351554560"/>
         <c:crosses val="autoZero"/>
         <c:crossBetween val="midCat"/>
         <c:majorUnit val="1"/>
@@ -14086,516 +13589,6 @@
     <c:autoUpdate val="0"/>
   </c:externalData>
 </c:chartSpace>
-</file>
-
-<file path=word/glossary/document.xml><?xml version="1.0" encoding="utf-8"?>
-<w:glossaryDocument xmlns:wpc="http://schemas.microsoft.com/office/word/2010/wordprocessingCanvas" xmlns:mc="http://schemas.openxmlformats.org/markup-compatibility/2006" xmlns:o="urn:schemas-microsoft-com:office:office" xmlns:r="http://schemas.openxmlformats.org/officeDocument/2006/relationships" xmlns:m="http://schemas.openxmlformats.org/officeDocument/2006/math" xmlns:v="urn:schemas-microsoft-com:vml" xmlns:wp14="http://schemas.microsoft.com/office/word/2010/wordprocessingDrawing" xmlns:wp="http://schemas.openxmlformats.org/drawingml/2006/wordprocessingDrawing" xmlns:w10="urn:schemas-microsoft-com:office:word" xmlns:w="http://schemas.openxmlformats.org/wordprocessingml/2006/main" xmlns:w14="http://schemas.microsoft.com/office/word/2010/wordml" xmlns:wpg="http://schemas.microsoft.com/office/word/2010/wordprocessingGroup" xmlns:wpi="http://schemas.microsoft.com/office/word/2010/wordprocessingInk" xmlns:wne="http://schemas.microsoft.com/office/word/2006/wordml" xmlns:wps="http://schemas.microsoft.com/office/word/2010/wordprocessingShape" mc:Ignorable="w14 wp14"/>
-</file>
-
-<file path=word/glossary/fontTable.xml><?xml version="1.0" encoding="utf-8"?>
-<w:fonts xmlns:mc="http://schemas.openxmlformats.org/markup-compatibility/2006" xmlns:r="http://schemas.openxmlformats.org/officeDocument/2006/relationships" xmlns:w="http://schemas.openxmlformats.org/wordprocessingml/2006/main" xmlns:w14="http://schemas.microsoft.com/office/word/2010/wordml" mc:Ignorable="w14">
-  <w:font w:name="Symbol">
-    <w:panose1 w:val="05050102010706020507"/>
-    <w:charset w:val="02"/>
-    <w:family w:val="roman"/>
-    <w:pitch w:val="variable"/>
-    <w:sig w:usb0="00000000" w:usb1="10000000" w:usb2="00000000" w:usb3="00000000" w:csb0="80000000" w:csb1="00000000"/>
-  </w:font>
-  <w:font w:name="Times New Roman">
-    <w:altName w:val="Times New Roman"/>
-    <w:panose1 w:val="02020603050405020304"/>
-    <w:charset w:val="CC"/>
-    <w:family w:val="roman"/>
-    <w:pitch w:val="variable"/>
-    <w:sig w:usb0="E0002EFF" w:usb1="C000785B" w:usb2="00000009" w:usb3="00000000" w:csb0="000001FF" w:csb1="00000000"/>
-  </w:font>
-  <w:font w:name="Calibri">
-    <w:panose1 w:val="020F0502020204030204"/>
-    <w:charset w:val="CC"/>
-    <w:family w:val="swiss"/>
-    <w:pitch w:val="variable"/>
-    <w:sig w:usb0="E0002AFF" w:usb1="C000247B" w:usb2="00000009" w:usb3="00000000" w:csb0="000001FF" w:csb1="00000000"/>
-  </w:font>
-  <w:font w:name="Wingdings">
-    <w:panose1 w:val="05000000000000000000"/>
-    <w:charset w:val="02"/>
-    <w:family w:val="auto"/>
-    <w:pitch w:val="variable"/>
-    <w:sig w:usb0="00000000" w:usb1="10000000" w:usb2="00000000" w:usb3="00000000" w:csb0="80000000" w:csb1="00000000"/>
-  </w:font>
-  <w:font w:name="Courier New">
-    <w:panose1 w:val="02070309020205020404"/>
-    <w:charset w:val="CC"/>
-    <w:family w:val="modern"/>
-    <w:pitch w:val="fixed"/>
-    <w:sig w:usb0="E0002EFF" w:usb1="C0007843" w:usb2="00000009" w:usb3="00000000" w:csb0="000001FF" w:csb1="00000000"/>
-  </w:font>
-  <w:font w:name="Cambria">
-    <w:panose1 w:val="02040503050406030204"/>
-    <w:charset w:val="CC"/>
-    <w:family w:val="roman"/>
-    <w:pitch w:val="variable"/>
-    <w:sig w:usb0="E00006FF" w:usb1="400004FF" w:usb2="00000000" w:usb3="00000000" w:csb0="0000019F" w:csb1="00000000"/>
-  </w:font>
-  <w:font w:name="Tahoma">
-    <w:panose1 w:val="020B0604030504040204"/>
-    <w:charset w:val="CC"/>
-    <w:family w:val="swiss"/>
-    <w:pitch w:val="variable"/>
-    <w:sig w:usb0="E1002EFF" w:usb1="C000605B" w:usb2="00000029" w:usb3="00000000" w:csb0="000101FF" w:csb1="00000000"/>
-  </w:font>
-  <w:font w:name="Cambria Math">
-    <w:panose1 w:val="02040503050406030204"/>
-    <w:charset w:val="CC"/>
-    <w:family w:val="roman"/>
-    <w:pitch w:val="variable"/>
-    <w:sig w:usb0="E00006FF" w:usb1="420024FF" w:usb2="02000000" w:usb3="00000000" w:csb0="0000019F" w:csb1="00000000"/>
-  </w:font>
-</w:fonts>
-</file>
-
-<file path=word/glossary/settings.xml><?xml version="1.0" encoding="utf-8"?>
-<w:settings xmlns:mc="http://schemas.openxmlformats.org/markup-compatibility/2006" xmlns:o="urn:schemas-microsoft-com:office:office" xmlns:r="http://schemas.openxmlformats.org/officeDocument/2006/relationships" xmlns:m="http://schemas.openxmlformats.org/officeDocument/2006/math" xmlns:v="urn:schemas-microsoft-com:vml" xmlns:w10="urn:schemas-microsoft-com:office:word" xmlns:w="http://schemas.openxmlformats.org/wordprocessingml/2006/main" xmlns:w14="http://schemas.microsoft.com/office/word/2010/wordml" xmlns:sl="http://schemas.openxmlformats.org/schemaLibrary/2006/main" mc:Ignorable="w14">
-  <w:view w:val="normal"/>
-  <w:defaultTabStop w:val="708"/>
-  <w:characterSpacingControl w:val="doNotCompress"/>
-  <w:compat>
-    <w:useFELayout/>
-    <w:compatSetting w:name="compatibilityMode" w:uri="http://schemas.microsoft.com/office/word" w:val="14"/>
-    <w:compatSetting w:name="overrideTableStyleFontSizeAndJustification" w:uri="http://schemas.microsoft.com/office/word" w:val="1"/>
-    <w:compatSetting w:name="enableOpenTypeFeatures" w:uri="http://schemas.microsoft.com/office/word" w:val="1"/>
-    <w:compatSetting w:name="doNotFlipMirrorIndents" w:uri="http://schemas.microsoft.com/office/word" w:val="1"/>
-  </w:compat>
-  <w:rsids>
-    <w:rsidRoot w:val="009D40C5"/>
-    <w:rsid w:val="0007448C"/>
-    <w:rsid w:val="009D40C5"/>
-  </w:rsids>
-  <m:mathPr>
-    <m:mathFont m:val="Cambria Math"/>
-    <m:brkBin m:val="before"/>
-    <m:brkBinSub m:val="--"/>
-    <m:smallFrac m:val="0"/>
-    <m:dispDef/>
-    <m:lMargin m:val="0"/>
-    <m:rMargin m:val="0"/>
-    <m:defJc m:val="centerGroup"/>
-    <m:wrapIndent m:val="1440"/>
-    <m:intLim m:val="subSup"/>
-    <m:naryLim m:val="undOvr"/>
-  </m:mathPr>
-  <w:themeFontLang w:val="ru-RU"/>
-  <w:clrSchemeMapping w:bg1="light1" w:t1="dark1" w:bg2="light2" w:t2="dark2" w:accent1="accent1" w:accent2="accent2" w:accent3="accent3" w:accent4="accent4" w:accent5="accent5" w:accent6="accent6" w:hyperlink="hyperlink" w:followedHyperlink="followedHyperlink"/>
-  <w:decimalSymbol w:val=","/>
-  <w:listSeparator w:val=";"/>
-</w:settings>
-</file>
-
-<file path=word/glossary/styles.xml><?xml version="1.0" encoding="utf-8"?>
-<w:styles xmlns:mc="http://schemas.openxmlformats.org/markup-compatibility/2006" xmlns:r="http://schemas.openxmlformats.org/officeDocument/2006/relationships" xmlns:w="http://schemas.openxmlformats.org/wordprocessingml/2006/main" xmlns:w14="http://schemas.microsoft.com/office/word/2010/wordml" mc:Ignorable="w14">
-  <w:docDefaults>
-    <w:rPrDefault>
-      <w:rPr>
-        <w:rFonts w:asciiTheme="minorHAnsi" w:eastAsiaTheme="minorEastAsia" w:hAnsiTheme="minorHAnsi" w:cstheme="minorBidi"/>
-        <w:sz w:val="22"/>
-        <w:szCs w:val="22"/>
-        <w:lang w:val="ru-RU" w:eastAsia="ru-RU" w:bidi="ar-SA"/>
-      </w:rPr>
-    </w:rPrDefault>
-    <w:pPrDefault>
-      <w:pPr>
-        <w:spacing w:after="200" w:line="276" w:lineRule="auto"/>
-      </w:pPr>
-    </w:pPrDefault>
-  </w:docDefaults>
-  <w:latentStyles w:defLockedState="0" w:defUIPriority="99" w:defSemiHidden="1" w:defUnhideWhenUsed="1" w:defQFormat="0" w:count="267">
-    <w:lsdException w:name="Normal" w:semiHidden="0" w:uiPriority="0" w:unhideWhenUsed="0" w:qFormat="1"/>
-    <w:lsdException w:name="heading 1" w:semiHidden="0" w:uiPriority="9" w:unhideWhenUsed="0" w:qFormat="1"/>
-    <w:lsdException w:name="heading 2" w:uiPriority="9" w:qFormat="1"/>
-    <w:lsdException w:name="heading 3" w:uiPriority="9" w:qFormat="1"/>
-    <w:lsdException w:name="heading 4" w:uiPriority="9" w:qFormat="1"/>
-    <w:lsdException w:name="heading 5" w:uiPriority="9" w:qFormat="1"/>
-    <w:lsdException w:name="heading 6" w:uiPriority="9" w:qFormat="1"/>
-    <w:lsdException w:name="heading 7" w:uiPriority="9" w:qFormat="1"/>
-    <w:lsdException w:name="heading 8" w:uiPriority="9" w:qFormat="1"/>
-    <w:lsdException w:name="heading 9" w:uiPriority="9" w:qFormat="1"/>
-    <w:lsdException w:name="toc 1" w:uiPriority="39"/>
-    <w:lsdException w:name="toc 2" w:uiPriority="39"/>
-    <w:lsdException w:name="toc 3" w:uiPriority="39"/>
-    <w:lsdException w:name="toc 4" w:uiPriority="39"/>
-    <w:lsdException w:name="toc 5" w:uiPriority="39"/>
-    <w:lsdException w:name="toc 6" w:uiPriority="39"/>
-    <w:lsdException w:name="toc 7" w:uiPriority="39"/>
-    <w:lsdException w:name="toc 8" w:uiPriority="39"/>
-    <w:lsdException w:name="toc 9" w:uiPriority="39"/>
-    <w:lsdException w:name="caption" w:uiPriority="35" w:qFormat="1"/>
-    <w:lsdException w:name="Title" w:semiHidden="0" w:uiPriority="10" w:unhideWhenUsed="0" w:qFormat="1"/>
-    <w:lsdException w:name="Default Paragraph Font" w:uiPriority="1"/>
-    <w:lsdException w:name="Subtitle" w:semiHidden="0" w:uiPriority="11" w:unhideWhenUsed="0" w:qFormat="1"/>
-    <w:lsdException w:name="Strong" w:semiHidden="0" w:uiPriority="22" w:unhideWhenUsed="0" w:qFormat="1"/>
-    <w:lsdException w:name="Emphasis" w:semiHidden="0" w:uiPriority="20" w:unhideWhenUsed="0" w:qFormat="1"/>
-    <w:lsdException w:name="Table Grid" w:semiHidden="0" w:uiPriority="59" w:unhideWhenUsed="0"/>
-    <w:lsdException w:name="Placeholder Text" w:unhideWhenUsed="0"/>
-    <w:lsdException w:name="No Spacing" w:semiHidden="0" w:uiPriority="1" w:unhideWhenUsed="0" w:qFormat="1"/>
-    <w:lsdException w:name="Light Shading" w:semiHidden="0" w:uiPriority="60" w:unhideWhenUsed="0"/>
-    <w:lsdException w:name="Light List" w:semiHidden="0" w:uiPriority="61" w:unhideWhenUsed="0"/>
-    <w:lsdException w:name="Light Grid" w:semiHidden="0" w:uiPriority="62" w:unhideWhenUsed="0"/>
-    <w:lsdException w:name="Medium Shading 1" w:semiHidden="0" w:uiPriority="63" w:unhideWhenUsed="0"/>
-    <w:lsdException w:name="Medium Shading 2" w:semiHidden="0" w:uiPriority="64" w:unhideWhenUsed="0"/>
-    <w:lsdException w:name="Medium List 1" w:semiHidden="0" w:uiPriority="65" w:unhideWhenUsed="0"/>
-    <w:lsdException w:name="Medium List 2" w:semiHidden="0" w:uiPriority="66" w:unhideWhenUsed="0"/>
-    <w:lsdException w:name="Medium Grid 1" w:semiHidden="0" w:uiPriority="67" w:unhideWhenUsed="0"/>
-    <w:lsdException w:name="Medium Grid 2" w:semiHidden="0" w:uiPriority="68" w:unhideWhenUsed="0"/>
-    <w:lsdException w:name="Medium Grid 3" w:semiHidden="0" w:uiPriority="69" w:unhideWhenUsed="0"/>
-    <w:lsdException w:name="Dark List" w:semiHidden="0" w:uiPriority="70" w:unhideWhenUsed="0"/>
-    <w:lsdException w:name="Colorful Shading" w:semiHidden="0" w:uiPriority="71" w:unhideWhenUsed="0"/>
-    <w:lsdException w:name="Colorful List" w:semiHidden="0" w:uiPriority="72" w:unhideWhenUsed="0"/>
-    <w:lsdException w:name="Colorful Grid" w:semiHidden="0" w:uiPriority="73" w:unhideWhenUsed="0"/>
-    <w:lsdException w:name="Light Shading Accent 1" w:semiHidden="0" w:uiPriority="60" w:unhideWhenUsed="0"/>
-    <w:lsdException w:name="Light List Accent 1" w:semiHidden="0" w:uiPriority="61" w:unhideWhenUsed="0"/>
-    <w:lsdException w:name="Light Grid Accent 1" w:semiHidden="0" w:uiPriority="62" w:unhideWhenUsed="0"/>
-    <w:lsdException w:name="Medium Shading 1 Accent 1" w:semiHidden="0" w:uiPriority="63" w:unhideWhenUsed="0"/>
-    <w:lsdException w:name="Medium Shading 2 Accent 1" w:semiHidden="0" w:uiPriority="64" w:unhideWhenUsed="0"/>
-    <w:lsdException w:name="Medium List 1 Accent 1" w:semiHidden="0" w:uiPriority="65" w:unhideWhenUsed="0"/>
-    <w:lsdException w:name="Revision" w:unhideWhenUsed="0"/>
-    <w:lsdException w:name="List Paragraph" w:semiHidden="0" w:uiPriority="34" w:unhideWhenUsed="0" w:qFormat="1"/>
-    <w:lsdException w:name="Quote" w:semiHidden="0" w:uiPriority="29" w:unhideWhenUsed="0" w:qFormat="1"/>
-    <w:lsdException w:name="Intense Quote" w:semiHidden="0" w:uiPriority="30" w:unhideWhenUsed="0" w:qFormat="1"/>
-    <w:lsdException w:name="Medium List 2 Accent 1" w:semiHidden="0" w:uiPriority="66" w:unhideWhenUsed="0"/>
-    <w:lsdException w:name="Medium Grid 1 Accent 1" w:semiHidden="0" w:uiPriority="67" w:unhideWhenUsed="0"/>
-    <w:lsdException w:name="Medium Grid 2 Accent 1" w:semiHidden="0" w:uiPriority="68" w:unhideWhenUsed="0"/>
-    <w:lsdException w:name="Medium Grid 3 Accent 1" w:semiHidden="0" w:uiPriority="69" w:unhideWhenUsed="0"/>
-    <w:lsdException w:name="Dark List Accent 1" w:semiHidden="0" w:uiPriority="70" w:unhideWhenUsed="0"/>
-    <w:lsdException w:name="Colorful Shading Accent 1" w:semiHidden="0" w:uiPriority="71" w:unhideWhenUsed="0"/>
-    <w:lsdException w:name="Colorful List Accent 1" w:semiHidden="0" w:uiPriority="72" w:unhideWhenUsed="0"/>
-    <w:lsdException w:name="Colorful Grid Accent 1" w:semiHidden="0" w:uiPriority="73" w:unhideWhenUsed="0"/>
-    <w:lsdException w:name="Light Shading Accent 2" w:semiHidden="0" w:uiPriority="60" w:unhideWhenUsed="0"/>
-    <w:lsdException w:name="Light List Accent 2" w:semiHidden="0" w:uiPriority="61" w:unhideWhenUsed="0"/>
-    <w:lsdException w:name="Light Grid Accent 2" w:semiHidden="0" w:uiPriority="62" w:unhideWhenUsed="0"/>
-    <w:lsdException w:name="Medium Shading 1 Accent 2" w:semiHidden="0" w:uiPriority="63" w:unhideWhenUsed="0"/>
-    <w:lsdException w:name="Medium Shading 2 Accent 2" w:semiHidden="0" w:uiPriority="64" w:unhideWhenUsed="0"/>
-    <w:lsdException w:name="Medium List 1 Accent 2" w:semiHidden="0" w:uiPriority="65" w:unhideWhenUsed="0"/>
-    <w:lsdException w:name="Medium List 2 Accent 2" w:semiHidden="0" w:uiPriority="66" w:unhideWhenUsed="0"/>
-    <w:lsdException w:name="Medium Grid 1 Accent 2" w:semiHidden="0" w:uiPriority="67" w:unhideWhenUsed="0"/>
-    <w:lsdException w:name="Medium Grid 2 Accent 2" w:semiHidden="0" w:uiPriority="68" w:unhideWhenUsed="0"/>
-    <w:lsdException w:name="Medium Grid 3 Accent 2" w:semiHidden="0" w:uiPriority="69" w:unhideWhenUsed="0"/>
-    <w:lsdException w:name="Dark List Accent 2" w:semiHidden="0" w:uiPriority="70" w:unhideWhenUsed="0"/>
-    <w:lsdException w:name="Colorful Shading Accent 2" w:semiHidden="0" w:uiPriority="71" w:unhideWhenUsed="0"/>
-    <w:lsdException w:name="Colorful List Accent 2" w:semiHidden="0" w:uiPriority="72" w:unhideWhenUsed="0"/>
-    <w:lsdException w:name="Colorful Grid Accent 2" w:semiHidden="0" w:uiPriority="73" w:unhideWhenUsed="0"/>
-    <w:lsdException w:name="Light Shading Accent 3" w:semiHidden="0" w:uiPriority="60" w:unhideWhenUsed="0"/>
-    <w:lsdException w:name="Light List Accent 3" w:semiHidden="0" w:uiPriority="61" w:unhideWhenUsed="0"/>
-    <w:lsdException w:name="Light Grid Accent 3" w:semiHidden="0" w:uiPriority="62" w:unhideWhenUsed="0"/>
-    <w:lsdException w:name="Medium Shading 1 Accent 3" w:semiHidden="0" w:uiPriority="63" w:unhideWhenUsed="0"/>
-    <w:lsdException w:name="Medium Shading 2 Accent 3" w:semiHidden="0" w:uiPriority="64" w:unhideWhenUsed="0"/>
-    <w:lsdException w:name="Medium List 1 Accent 3" w:semiHidden="0" w:uiPriority="65" w:unhideWhenUsed="0"/>
-    <w:lsdException w:name="Medium List 2 Accent 3" w:semiHidden="0" w:uiPriority="66" w:unhideWhenUsed="0"/>
-    <w:lsdException w:name="Medium Grid 1 Accent 3" w:semiHidden="0" w:uiPriority="67" w:unhideWhenUsed="0"/>
-    <w:lsdException w:name="Medium Grid 2 Accent 3" w:semiHidden="0" w:uiPriority="68" w:unhideWhenUsed="0"/>
-    <w:lsdException w:name="Medium Grid 3 Accent 3" w:semiHidden="0" w:uiPriority="69" w:unhideWhenUsed="0"/>
-    <w:lsdException w:name="Dark List Accent 3" w:semiHidden="0" w:uiPriority="70" w:unhideWhenUsed="0"/>
-    <w:lsdException w:name="Colorful Shading Accent 3" w:semiHidden="0" w:uiPriority="71" w:unhideWhenUsed="0"/>
-    <w:lsdException w:name="Colorful List Accent 3" w:semiHidden="0" w:uiPriority="72" w:unhideWhenUsed="0"/>
-    <w:lsdException w:name="Colorful Grid Accent 3" w:semiHidden="0" w:uiPriority="73" w:unhideWhenUsed="0"/>
-    <w:lsdException w:name="Light Shading Accent 4" w:semiHidden="0" w:uiPriority="60" w:unhideWhenUsed="0"/>
-    <w:lsdException w:name="Light List Accent 4" w:semiHidden="0" w:uiPriority="61" w:unhideWhenUsed="0"/>
-    <w:lsdException w:name="Light Grid Accent 4" w:semiHidden="0" w:uiPriority="62" w:unhideWhenUsed="0"/>
-    <w:lsdException w:name="Medium Shading 1 Accent 4" w:semiHidden="0" w:uiPriority="63" w:unhideWhenUsed="0"/>
-    <w:lsdException w:name="Medium Shading 2 Accent 4" w:semiHidden="0" w:uiPriority="64" w:unhideWhenUsed="0"/>
-    <w:lsdException w:name="Medium List 1 Accent 4" w:semiHidden="0" w:uiPriority="65" w:unhideWhenUsed="0"/>
-    <w:lsdException w:name="Medium List 2 Accent 4" w:semiHidden="0" w:uiPriority="66" w:unhideWhenUsed="0"/>
-    <w:lsdException w:name="Medium Grid 1 Accent 4" w:semiHidden="0" w:uiPriority="67" w:unhideWhenUsed="0"/>
-    <w:lsdException w:name="Medium Grid 2 Accent 4" w:semiHidden="0" w:uiPriority="68" w:unhideWhenUsed="0"/>
-    <w:lsdException w:name="Medium Grid 3 Accent 4" w:semiHidden="0" w:uiPriority="69" w:unhideWhenUsed="0"/>
-    <w:lsdException w:name="Dark List Accent 4" w:semiHidden="0" w:uiPriority="70" w:unhideWhenUsed="0"/>
-    <w:lsdException w:name="Colorful Shading Accent 4" w:semiHidden="0" w:uiPriority="71" w:unhideWhenUsed="0"/>
-    <w:lsdException w:name="Colorful List Accent 4" w:semiHidden="0" w:uiPriority="72" w:unhideWhenUsed="0"/>
-    <w:lsdException w:name="Colorful Grid Accent 4" w:semiHidden="0" w:uiPriority="73" w:unhideWhenUsed="0"/>
-    <w:lsdException w:name="Light Shading Accent 5" w:semiHidden="0" w:uiPriority="60" w:unhideWhenUsed="0"/>
-    <w:lsdException w:name="Light List Accent 5" w:semiHidden="0" w:uiPriority="61" w:unhideWhenUsed="0"/>
-    <w:lsdException w:name="Light Grid Accent 5" w:semiHidden="0" w:uiPriority="62" w:unhideWhenUsed="0"/>
-    <w:lsdException w:name="Medium Shading 1 Accent 5" w:semiHidden="0" w:uiPriority="63" w:unhideWhenUsed="0"/>
-    <w:lsdException w:name="Medium Shading 2 Accent 5" w:semiHidden="0" w:uiPriority="64" w:unhideWhenUsed="0"/>
-    <w:lsdException w:name="Medium List 1 Accent 5" w:semiHidden="0" w:uiPriority="65" w:unhideWhenUsed="0"/>
-    <w:lsdException w:name="Medium List 2 Accent 5" w:semiHidden="0" w:uiPriority="66" w:unhideWhenUsed="0"/>
-    <w:lsdException w:name="Medium Grid 1 Accent 5" w:semiHidden="0" w:uiPriority="67" w:unhideWhenUsed="0"/>
-    <w:lsdException w:name="Medium Grid 2 Accent 5" w:semiHidden="0" w:uiPriority="68" w:unhideWhenUsed="0"/>
-    <w:lsdException w:name="Medium Grid 3 Accent 5" w:semiHidden="0" w:uiPriority="69" w:unhideWhenUsed="0"/>
-    <w:lsdException w:name="Dark List Accent 5" w:semiHidden="0" w:uiPriority="70" w:unhideWhenUsed="0"/>
-    <w:lsdException w:name="Colorful Shading Accent 5" w:semiHidden="0" w:uiPriority="71" w:unhideWhenUsed="0"/>
-    <w:lsdException w:name="Colorful List Accent 5" w:semiHidden="0" w:uiPriority="72" w:unhideWhenUsed="0"/>
-    <w:lsdException w:name="Colorful Grid Accent 5" w:semiHidden="0" w:uiPriority="73" w:unhideWhenUsed="0"/>
-    <w:lsdException w:name="Light Shading Accent 6" w:semiHidden="0" w:uiPriority="60" w:unhideWhenUsed="0"/>
-    <w:lsdException w:name="Light List Accent 6" w:semiHidden="0" w:uiPriority="61" w:unhideWhenUsed="0"/>
-    <w:lsdException w:name="Light Grid Accent 6" w:semiHidden="0" w:uiPriority="62" w:unhideWhenUsed="0"/>
-    <w:lsdException w:name="Medium Shading 1 Accent 6" w:semiHidden="0" w:uiPriority="63" w:unhideWhenUsed="0"/>
-    <w:lsdException w:name="Medium Shading 2 Accent 6" w:semiHidden="0" w:uiPriority="64" w:unhideWhenUsed="0"/>
-    <w:lsdException w:name="Medium List 1 Accent 6" w:semiHidden="0" w:uiPriority="65" w:unhideWhenUsed="0"/>
-    <w:lsdException w:name="Medium List 2 Accent 6" w:semiHidden="0" w:uiPriority="66" w:unhideWhenUsed="0"/>
-    <w:lsdException w:name="Medium Grid 1 Accent 6" w:semiHidden="0" w:uiPriority="67" w:unhideWhenUsed="0"/>
-    <w:lsdException w:name="Medium Grid 2 Accent 6" w:semiHidden="0" w:uiPriority="68" w:unhideWhenUsed="0"/>
-    <w:lsdException w:name="Medium Grid 3 Accent 6" w:semiHidden="0" w:uiPriority="69" w:unhideWhenUsed="0"/>
-    <w:lsdException w:name="Dark List Accent 6" w:semiHidden="0" w:uiPriority="70" w:unhideWhenUsed="0"/>
-    <w:lsdException w:name="Colorful Shading Accent 6" w:semiHidden="0" w:uiPriority="71" w:unhideWhenUsed="0"/>
-    <w:lsdException w:name="Colorful List Accent 6" w:semiHidden="0" w:uiPriority="72" w:unhideWhenUsed="0"/>
-    <w:lsdException w:name="Colorful Grid Accent 6" w:semiHidden="0" w:uiPriority="73" w:unhideWhenUsed="0"/>
-    <w:lsdException w:name="Subtle Emphasis" w:semiHidden="0" w:uiPriority="19" w:unhideWhenUsed="0" w:qFormat="1"/>
-    <w:lsdException w:name="Intense Emphasis" w:semiHidden="0" w:uiPriority="21" w:unhideWhenUsed="0" w:qFormat="1"/>
-    <w:lsdException w:name="Subtle Reference" w:semiHidden="0" w:uiPriority="31" w:unhideWhenUsed="0" w:qFormat="1"/>
-    <w:lsdException w:name="Intense Reference" w:semiHidden="0" w:uiPriority="32" w:unhideWhenUsed="0" w:qFormat="1"/>
-    <w:lsdException w:name="Book Title" w:semiHidden="0" w:uiPriority="33" w:unhideWhenUsed="0" w:qFormat="1"/>
-    <w:lsdException w:name="Bibliography" w:uiPriority="37"/>
-    <w:lsdException w:name="TOC Heading" w:uiPriority="39" w:qFormat="1"/>
-  </w:latentStyles>
-  <w:style w:type="paragraph" w:default="1" w:styleId="a">
-    <w:name w:val="Normal"/>
-    <w:qFormat/>
-  </w:style>
-  <w:style w:type="character" w:default="1" w:styleId="a0">
-    <w:name w:val="Default Paragraph Font"/>
-    <w:uiPriority w:val="1"/>
-    <w:semiHidden/>
-    <w:unhideWhenUsed/>
-  </w:style>
-  <w:style w:type="table" w:default="1" w:styleId="a1">
-    <w:name w:val="Normal Table"/>
-    <w:uiPriority w:val="99"/>
-    <w:semiHidden/>
-    <w:unhideWhenUsed/>
-    <w:tblPr>
-      <w:tblInd w:w="0" w:type="dxa"/>
-      <w:tblCellMar>
-        <w:top w:w="0" w:type="dxa"/>
-        <w:left w:w="108" w:type="dxa"/>
-        <w:bottom w:w="0" w:type="dxa"/>
-        <w:right w:w="108" w:type="dxa"/>
-      </w:tblCellMar>
-    </w:tblPr>
-  </w:style>
-  <w:style w:type="numbering" w:default="1" w:styleId="a2">
-    <w:name w:val="No List"/>
-    <w:uiPriority w:val="99"/>
-    <w:semiHidden/>
-    <w:unhideWhenUsed/>
-  </w:style>
-  <w:style w:type="character" w:styleId="a3">
-    <w:name w:val="Placeholder Text"/>
-    <w:basedOn w:val="a0"/>
-    <w:uiPriority w:val="99"/>
-    <w:semiHidden/>
-    <w:rsid w:val="0007448C"/>
-    <w:rPr>
-      <w:color w:val="808080"/>
-    </w:rPr>
-  </w:style>
-</w:styles>
-</file>
-
-<file path=word/glossary/stylesWithEffects.xml><?xml version="1.0" encoding="utf-8"?>
-<w:styles xmlns:wpc="http://schemas.microsoft.com/office/word/2010/wordprocessingCanvas" xmlns:mc="http://schemas.openxmlformats.org/markup-compatibility/2006" xmlns:o="urn:schemas-microsoft-com:office:office" xmlns:r="http://schemas.openxmlformats.org/officeDocument/2006/relationships" xmlns:m="http://schemas.openxmlformats.org/officeDocument/2006/math" xmlns:v="urn:schemas-microsoft-com:vml" xmlns:wp14="http://schemas.microsoft.com/office/word/2010/wordprocessingDrawing" xmlns:wp="http://schemas.openxmlformats.org/drawingml/2006/wordprocessingDrawing" xmlns:w10="urn:schemas-microsoft-com:office:word" xmlns:w="http://schemas.openxmlformats.org/wordprocessingml/2006/main" xmlns:w14="http://schemas.microsoft.com/office/word/2010/wordml" xmlns:wpg="http://schemas.microsoft.com/office/word/2010/wordprocessingGroup" xmlns:wpi="http://schemas.microsoft.com/office/word/2010/wordprocessingInk" xmlns:wne="http://schemas.microsoft.com/office/word/2006/wordml" xmlns:wps="http://schemas.microsoft.com/office/word/2010/wordprocessingShape" mc:Ignorable="w14 wp14">
-  <w:docDefaults>
-    <w:rPrDefault>
-      <w:rPr>
-        <w:rFonts w:asciiTheme="minorHAnsi" w:eastAsiaTheme="minorEastAsia" w:hAnsiTheme="minorHAnsi" w:cstheme="minorBidi"/>
-        <w:sz w:val="22"/>
-        <w:szCs w:val="22"/>
-        <w:lang w:val="ru-RU" w:eastAsia="ru-RU" w:bidi="ar-SA"/>
-      </w:rPr>
-    </w:rPrDefault>
-    <w:pPrDefault>
-      <w:pPr>
-        <w:spacing w:after="200" w:line="276" w:lineRule="auto"/>
-      </w:pPr>
-    </w:pPrDefault>
-  </w:docDefaults>
-  <w:latentStyles w:defLockedState="0" w:defUIPriority="99" w:defSemiHidden="1" w:defUnhideWhenUsed="1" w:defQFormat="0" w:count="267">
-    <w:lsdException w:name="Normal" w:semiHidden="0" w:uiPriority="0" w:unhideWhenUsed="0" w:qFormat="1"/>
-    <w:lsdException w:name="heading 1" w:semiHidden="0" w:uiPriority="9" w:unhideWhenUsed="0" w:qFormat="1"/>
-    <w:lsdException w:name="heading 2" w:uiPriority="9" w:qFormat="1"/>
-    <w:lsdException w:name="heading 3" w:uiPriority="9" w:qFormat="1"/>
-    <w:lsdException w:name="heading 4" w:uiPriority="9" w:qFormat="1"/>
-    <w:lsdException w:name="heading 5" w:uiPriority="9" w:qFormat="1"/>
-    <w:lsdException w:name="heading 6" w:uiPriority="9" w:qFormat="1"/>
-    <w:lsdException w:name="heading 7" w:uiPriority="9" w:qFormat="1"/>
-    <w:lsdException w:name="heading 8" w:uiPriority="9" w:qFormat="1"/>
-    <w:lsdException w:name="heading 9" w:uiPriority="9" w:qFormat="1"/>
-    <w:lsdException w:name="toc 1" w:uiPriority="39"/>
-    <w:lsdException w:name="toc 2" w:uiPriority="39"/>
-    <w:lsdException w:name="toc 3" w:uiPriority="39"/>
-    <w:lsdException w:name="toc 4" w:uiPriority="39"/>
-    <w:lsdException w:name="toc 5" w:uiPriority="39"/>
-    <w:lsdException w:name="toc 6" w:uiPriority="39"/>
-    <w:lsdException w:name="toc 7" w:uiPriority="39"/>
-    <w:lsdException w:name="toc 8" w:uiPriority="39"/>
-    <w:lsdException w:name="toc 9" w:uiPriority="39"/>
-    <w:lsdException w:name="caption" w:uiPriority="35" w:qFormat="1"/>
-    <w:lsdException w:name="Title" w:semiHidden="0" w:uiPriority="10" w:unhideWhenUsed="0" w:qFormat="1"/>
-    <w:lsdException w:name="Default Paragraph Font" w:uiPriority="1"/>
-    <w:lsdException w:name="Subtitle" w:semiHidden="0" w:uiPriority="11" w:unhideWhenUsed="0" w:qFormat="1"/>
-    <w:lsdException w:name="Strong" w:semiHidden="0" w:uiPriority="22" w:unhideWhenUsed="0" w:qFormat="1"/>
-    <w:lsdException w:name="Emphasis" w:semiHidden="0" w:uiPriority="20" w:unhideWhenUsed="0" w:qFormat="1"/>
-    <w:lsdException w:name="Table Grid" w:semiHidden="0" w:uiPriority="59" w:unhideWhenUsed="0"/>
-    <w:lsdException w:name="Placeholder Text" w:unhideWhenUsed="0"/>
-    <w:lsdException w:name="No Spacing" w:semiHidden="0" w:uiPriority="1" w:unhideWhenUsed="0" w:qFormat="1"/>
-    <w:lsdException w:name="Light Shading" w:semiHidden="0" w:uiPriority="60" w:unhideWhenUsed="0"/>
-    <w:lsdException w:name="Light List" w:semiHidden="0" w:uiPriority="61" w:unhideWhenUsed="0"/>
-    <w:lsdException w:name="Light Grid" w:semiHidden="0" w:uiPriority="62" w:unhideWhenUsed="0"/>
-    <w:lsdException w:name="Medium Shading 1" w:semiHidden="0" w:uiPriority="63" w:unhideWhenUsed="0"/>
-    <w:lsdException w:name="Medium Shading 2" w:semiHidden="0" w:uiPriority="64" w:unhideWhenUsed="0"/>
-    <w:lsdException w:name="Medium List 1" w:semiHidden="0" w:uiPriority="65" w:unhideWhenUsed="0"/>
-    <w:lsdException w:name="Medium List 2" w:semiHidden="0" w:uiPriority="66" w:unhideWhenUsed="0"/>
-    <w:lsdException w:name="Medium Grid 1" w:semiHidden="0" w:uiPriority="67" w:unhideWhenUsed="0"/>
-    <w:lsdException w:name="Medium Grid 2" w:semiHidden="0" w:uiPriority="68" w:unhideWhenUsed="0"/>
-    <w:lsdException w:name="Medium Grid 3" w:semiHidden="0" w:uiPriority="69" w:unhideWhenUsed="0"/>
-    <w:lsdException w:name="Dark List" w:semiHidden="0" w:uiPriority="70" w:unhideWhenUsed="0"/>
-    <w:lsdException w:name="Colorful Shading" w:semiHidden="0" w:uiPriority="71" w:unhideWhenUsed="0"/>
-    <w:lsdException w:name="Colorful List" w:semiHidden="0" w:uiPriority="72" w:unhideWhenUsed="0"/>
-    <w:lsdException w:name="Colorful Grid" w:semiHidden="0" w:uiPriority="73" w:unhideWhenUsed="0"/>
-    <w:lsdException w:name="Light Shading Accent 1" w:semiHidden="0" w:uiPriority="60" w:unhideWhenUsed="0"/>
-    <w:lsdException w:name="Light List Accent 1" w:semiHidden="0" w:uiPriority="61" w:unhideWhenUsed="0"/>
-    <w:lsdException w:name="Light Grid Accent 1" w:semiHidden="0" w:uiPriority="62" w:unhideWhenUsed="0"/>
-    <w:lsdException w:name="Medium Shading 1 Accent 1" w:semiHidden="0" w:uiPriority="63" w:unhideWhenUsed="0"/>
-    <w:lsdException w:name="Medium Shading 2 Accent 1" w:semiHidden="0" w:uiPriority="64" w:unhideWhenUsed="0"/>
-    <w:lsdException w:name="Medium List 1 Accent 1" w:semiHidden="0" w:uiPriority="65" w:unhideWhenUsed="0"/>
-    <w:lsdException w:name="Revision" w:unhideWhenUsed="0"/>
-    <w:lsdException w:name="List Paragraph" w:semiHidden="0" w:uiPriority="34" w:unhideWhenUsed="0" w:qFormat="1"/>
-    <w:lsdException w:name="Quote" w:semiHidden="0" w:uiPriority="29" w:unhideWhenUsed="0" w:qFormat="1"/>
-    <w:lsdException w:name="Intense Quote" w:semiHidden="0" w:uiPriority="30" w:unhideWhenUsed="0" w:qFormat="1"/>
-    <w:lsdException w:name="Medium List 2 Accent 1" w:semiHidden="0" w:uiPriority="66" w:unhideWhenUsed="0"/>
-    <w:lsdException w:name="Medium Grid 1 Accent 1" w:semiHidden="0" w:uiPriority="67" w:unhideWhenUsed="0"/>
-    <w:lsdException w:name="Medium Grid 2 Accent 1" w:semiHidden="0" w:uiPriority="68" w:unhideWhenUsed="0"/>
-    <w:lsdException w:name="Medium Grid 3 Accent 1" w:semiHidden="0" w:uiPriority="69" w:unhideWhenUsed="0"/>
-    <w:lsdException w:name="Dark List Accent 1" w:semiHidden="0" w:uiPriority="70" w:unhideWhenUsed="0"/>
-    <w:lsdException w:name="Colorful Shading Accent 1" w:semiHidden="0" w:uiPriority="71" w:unhideWhenUsed="0"/>
-    <w:lsdException w:name="Colorful List Accent 1" w:semiHidden="0" w:uiPriority="72" w:unhideWhenUsed="0"/>
-    <w:lsdException w:name="Colorful Grid Accent 1" w:semiHidden="0" w:uiPriority="73" w:unhideWhenUsed="0"/>
-    <w:lsdException w:name="Light Shading Accent 2" w:semiHidden="0" w:uiPriority="60" w:unhideWhenUsed="0"/>
-    <w:lsdException w:name="Light List Accent 2" w:semiHidden="0" w:uiPriority="61" w:unhideWhenUsed="0"/>
-    <w:lsdException w:name="Light Grid Accent 2" w:semiHidden="0" w:uiPriority="62" w:unhideWhenUsed="0"/>
-    <w:lsdException w:name="Medium Shading 1 Accent 2" w:semiHidden="0" w:uiPriority="63" w:unhideWhenUsed="0"/>
-    <w:lsdException w:name="Medium Shading 2 Accent 2" w:semiHidden="0" w:uiPriority="64" w:unhideWhenUsed="0"/>
-    <w:lsdException w:name="Medium List 1 Accent 2" w:semiHidden="0" w:uiPriority="65" w:unhideWhenUsed="0"/>
-    <w:lsdException w:name="Medium List 2 Accent 2" w:semiHidden="0" w:uiPriority="66" w:unhideWhenUsed="0"/>
-    <w:lsdException w:name="Medium Grid 1 Accent 2" w:semiHidden="0" w:uiPriority="67" w:unhideWhenUsed="0"/>
-    <w:lsdException w:name="Medium Grid 2 Accent 2" w:semiHidden="0" w:uiPriority="68" w:unhideWhenUsed="0"/>
-    <w:lsdException w:name="Medium Grid 3 Accent 2" w:semiHidden="0" w:uiPriority="69" w:unhideWhenUsed="0"/>
-    <w:lsdException w:name="Dark List Accent 2" w:semiHidden="0" w:uiPriority="70" w:unhideWhenUsed="0"/>
-    <w:lsdException w:name="Colorful Shading Accent 2" w:semiHidden="0" w:uiPriority="71" w:unhideWhenUsed="0"/>
-    <w:lsdException w:name="Colorful List Accent 2" w:semiHidden="0" w:uiPriority="72" w:unhideWhenUsed="0"/>
-    <w:lsdException w:name="Colorful Grid Accent 2" w:semiHidden="0" w:uiPriority="73" w:unhideWhenUsed="0"/>
-    <w:lsdException w:name="Light Shading Accent 3" w:semiHidden="0" w:uiPriority="60" w:unhideWhenUsed="0"/>
-    <w:lsdException w:name="Light List Accent 3" w:semiHidden="0" w:uiPriority="61" w:unhideWhenUsed="0"/>
-    <w:lsdException w:name="Light Grid Accent 3" w:semiHidden="0" w:uiPriority="62" w:unhideWhenUsed="0"/>
-    <w:lsdException w:name="Medium Shading 1 Accent 3" w:semiHidden="0" w:uiPriority="63" w:unhideWhenUsed="0"/>
-    <w:lsdException w:name="Medium Shading 2 Accent 3" w:semiHidden="0" w:uiPriority="64" w:unhideWhenUsed="0"/>
-    <w:lsdException w:name="Medium List 1 Accent 3" w:semiHidden="0" w:uiPriority="65" w:unhideWhenUsed="0"/>
-    <w:lsdException w:name="Medium List 2 Accent 3" w:semiHidden="0" w:uiPriority="66" w:unhideWhenUsed="0"/>
-    <w:lsdException w:name="Medium Grid 1 Accent 3" w:semiHidden="0" w:uiPriority="67" w:unhideWhenUsed="0"/>
-    <w:lsdException w:name="Medium Grid 2 Accent 3" w:semiHidden="0" w:uiPriority="68" w:unhideWhenUsed="0"/>
-    <w:lsdException w:name="Medium Grid 3 Accent 3" w:semiHidden="0" w:uiPriority="69" w:unhideWhenUsed="0"/>
-    <w:lsdException w:name="Dark List Accent 3" w:semiHidden="0" w:uiPriority="70" w:unhideWhenUsed="0"/>
-    <w:lsdException w:name="Colorful Shading Accent 3" w:semiHidden="0" w:uiPriority="71" w:unhideWhenUsed="0"/>
-    <w:lsdException w:name="Colorful List Accent 3" w:semiHidden="0" w:uiPriority="72" w:unhideWhenUsed="0"/>
-    <w:lsdException w:name="Colorful Grid Accent 3" w:semiHidden="0" w:uiPriority="73" w:unhideWhenUsed="0"/>
-    <w:lsdException w:name="Light Shading Accent 4" w:semiHidden="0" w:uiPriority="60" w:unhideWhenUsed="0"/>
-    <w:lsdException w:name="Light List Accent 4" w:semiHidden="0" w:uiPriority="61" w:unhideWhenUsed="0"/>
-    <w:lsdException w:name="Light Grid Accent 4" w:semiHidden="0" w:uiPriority="62" w:unhideWhenUsed="0"/>
-    <w:lsdException w:name="Medium Shading 1 Accent 4" w:semiHidden="0" w:uiPriority="63" w:unhideWhenUsed="0"/>
-    <w:lsdException w:name="Medium Shading 2 Accent 4" w:semiHidden="0" w:uiPriority="64" w:unhideWhenUsed="0"/>
-    <w:lsdException w:name="Medium List 1 Accent 4" w:semiHidden="0" w:uiPriority="65" w:unhideWhenUsed="0"/>
-    <w:lsdException w:name="Medium List 2 Accent 4" w:semiHidden="0" w:uiPriority="66" w:unhideWhenUsed="0"/>
-    <w:lsdException w:name="Medium Grid 1 Accent 4" w:semiHidden="0" w:uiPriority="67" w:unhideWhenUsed="0"/>
-    <w:lsdException w:name="Medium Grid 2 Accent 4" w:semiHidden="0" w:uiPriority="68" w:unhideWhenUsed="0"/>
-    <w:lsdException w:name="Medium Grid 3 Accent 4" w:semiHidden="0" w:uiPriority="69" w:unhideWhenUsed="0"/>
-    <w:lsdException w:name="Dark List Accent 4" w:semiHidden="0" w:uiPriority="70" w:unhideWhenUsed="0"/>
-    <w:lsdException w:name="Colorful Shading Accent 4" w:semiHidden="0" w:uiPriority="71" w:unhideWhenUsed="0"/>
-    <w:lsdException w:name="Colorful List Accent 4" w:semiHidden="0" w:uiPriority="72" w:unhideWhenUsed="0"/>
-    <w:lsdException w:name="Colorful Grid Accent 4" w:semiHidden="0" w:uiPriority="73" w:unhideWhenUsed="0"/>
-    <w:lsdException w:name="Light Shading Accent 5" w:semiHidden="0" w:uiPriority="60" w:unhideWhenUsed="0"/>
-    <w:lsdException w:name="Light List Accent 5" w:semiHidden="0" w:uiPriority="61" w:unhideWhenUsed="0"/>
-    <w:lsdException w:name="Light Grid Accent 5" w:semiHidden="0" w:uiPriority="62" w:unhideWhenUsed="0"/>
-    <w:lsdException w:name="Medium Shading 1 Accent 5" w:semiHidden="0" w:uiPriority="63" w:unhideWhenUsed="0"/>
-    <w:lsdException w:name="Medium Shading 2 Accent 5" w:semiHidden="0" w:uiPriority="64" w:unhideWhenUsed="0"/>
-    <w:lsdException w:name="Medium List 1 Accent 5" w:semiHidden="0" w:uiPriority="65" w:unhideWhenUsed="0"/>
-    <w:lsdException w:name="Medium List 2 Accent 5" w:semiHidden="0" w:uiPriority="66" w:unhideWhenUsed="0"/>
-    <w:lsdException w:name="Medium Grid 1 Accent 5" w:semiHidden="0" w:uiPriority="67" w:unhideWhenUsed="0"/>
-    <w:lsdException w:name="Medium Grid 2 Accent 5" w:semiHidden="0" w:uiPriority="68" w:unhideWhenUsed="0"/>
-    <w:lsdException w:name="Medium Grid 3 Accent 5" w:semiHidden="0" w:uiPriority="69" w:unhideWhenUsed="0"/>
-    <w:lsdException w:name="Dark List Accent 5" w:semiHidden="0" w:uiPriority="70" w:unhideWhenUsed="0"/>
-    <w:lsdException w:name="Colorful Shading Accent 5" w:semiHidden="0" w:uiPriority="71" w:unhideWhenUsed="0"/>
-    <w:lsdException w:name="Colorful List Accent 5" w:semiHidden="0" w:uiPriority="72" w:unhideWhenUsed="0"/>
-    <w:lsdException w:name="Colorful Grid Accent 5" w:semiHidden="0" w:uiPriority="73" w:unhideWhenUsed="0"/>
-    <w:lsdException w:name="Light Shading Accent 6" w:semiHidden="0" w:uiPriority="60" w:unhideWhenUsed="0"/>
-    <w:lsdException w:name="Light List Accent 6" w:semiHidden="0" w:uiPriority="61" w:unhideWhenUsed="0"/>
-    <w:lsdException w:name="Light Grid Accent 6" w:semiHidden="0" w:uiPriority="62" w:unhideWhenUsed="0"/>
-    <w:lsdException w:name="Medium Shading 1 Accent 6" w:semiHidden="0" w:uiPriority="63" w:unhideWhenUsed="0"/>
-    <w:lsdException w:name="Medium Shading 2 Accent 6" w:semiHidden="0" w:uiPriority="64" w:unhideWhenUsed="0"/>
-    <w:lsdException w:name="Medium List 1 Accent 6" w:semiHidden="0" w:uiPriority="65" w:unhideWhenUsed="0"/>
-    <w:lsdException w:name="Medium List 2 Accent 6" w:semiHidden="0" w:uiPriority="66" w:unhideWhenUsed="0"/>
-    <w:lsdException w:name="Medium Grid 1 Accent 6" w:semiHidden="0" w:uiPriority="67" w:unhideWhenUsed="0"/>
-    <w:lsdException w:name="Medium Grid 2 Accent 6" w:semiHidden="0" w:uiPriority="68" w:unhideWhenUsed="0"/>
-    <w:lsdException w:name="Medium Grid 3 Accent 6" w:semiHidden="0" w:uiPriority="69" w:unhideWhenUsed="0"/>
-    <w:lsdException w:name="Dark List Accent 6" w:semiHidden="0" w:uiPriority="70" w:unhideWhenUsed="0"/>
-    <w:lsdException w:name="Colorful Shading Accent 6" w:semiHidden="0" w:uiPriority="71" w:unhideWhenUsed="0"/>
-    <w:lsdException w:name="Colorful List Accent 6" w:semiHidden="0" w:uiPriority="72" w:unhideWhenUsed="0"/>
-    <w:lsdException w:name="Colorful Grid Accent 6" w:semiHidden="0" w:uiPriority="73" w:unhideWhenUsed="0"/>
-    <w:lsdException w:name="Subtle Emphasis" w:semiHidden="0" w:uiPriority="19" w:unhideWhenUsed="0" w:qFormat="1"/>
-    <w:lsdException w:name="Intense Emphasis" w:semiHidden="0" w:uiPriority="21" w:unhideWhenUsed="0" w:qFormat="1"/>
-    <w:lsdException w:name="Subtle Reference" w:semiHidden="0" w:uiPriority="31" w:unhideWhenUsed="0" w:qFormat="1"/>
-    <w:lsdException w:name="Intense Reference" w:semiHidden="0" w:uiPriority="32" w:unhideWhenUsed="0" w:qFormat="1"/>
-    <w:lsdException w:name="Book Title" w:semiHidden="0" w:uiPriority="33" w:unhideWhenUsed="0" w:qFormat="1"/>
-    <w:lsdException w:name="Bibliography" w:uiPriority="37"/>
-    <w:lsdException w:name="TOC Heading" w:uiPriority="39" w:qFormat="1"/>
-  </w:latentStyles>
-  <w:style w:type="paragraph" w:default="1" w:styleId="a">
-    <w:name w:val="Normal"/>
-    <w:qFormat/>
-  </w:style>
-  <w:style w:type="character" w:default="1" w:styleId="a0">
-    <w:name w:val="Default Paragraph Font"/>
-    <w:uiPriority w:val="1"/>
-    <w:semiHidden/>
-    <w:unhideWhenUsed/>
-  </w:style>
-  <w:style w:type="table" w:default="1" w:styleId="a1">
-    <w:name w:val="Normal Table"/>
-    <w:uiPriority w:val="99"/>
-    <w:semiHidden/>
-    <w:unhideWhenUsed/>
-    <w:tblPr>
-      <w:tblInd w:w="0" w:type="dxa"/>
-      <w:tblCellMar>
-        <w:top w:w="0" w:type="dxa"/>
-        <w:left w:w="108" w:type="dxa"/>
-        <w:bottom w:w="0" w:type="dxa"/>
-        <w:right w:w="108" w:type="dxa"/>
-      </w:tblCellMar>
-    </w:tblPr>
-  </w:style>
-  <w:style w:type="numbering" w:default="1" w:styleId="a2">
-    <w:name w:val="No List"/>
-    <w:uiPriority w:val="99"/>
-    <w:semiHidden/>
-    <w:unhideWhenUsed/>
-  </w:style>
-  <w:style w:type="character" w:styleId="a3">
-    <w:name w:val="Placeholder Text"/>
-    <w:basedOn w:val="a0"/>
-    <w:uiPriority w:val="99"/>
-    <w:semiHidden/>
-    <w:rsid w:val="0007448C"/>
-    <w:rPr>
-      <w:color w:val="808080"/>
-    </w:rPr>
-  </w:style>
-</w:styles>
-</file>
-
-<file path=word/glossary/webSettings.xml><?xml version="1.0" encoding="utf-8"?>
-<w:webSettings xmlns:mc="http://schemas.openxmlformats.org/markup-compatibility/2006" xmlns:r="http://schemas.openxmlformats.org/officeDocument/2006/relationships" xmlns:w="http://schemas.openxmlformats.org/wordprocessingml/2006/main" xmlns:w14="http://schemas.microsoft.com/office/word/2010/wordml" mc:Ignorable="w14">
-  <w:optimizeForBrowser/>
-  <w:allowPNG/>
-</w:webSettings>
 </file>
 
 <file path=word/theme/theme1.xml><?xml version="1.0" encoding="utf-8"?>
@@ -14888,7 +13881,7 @@
 </file>
 
 <file path=customXml/itemProps1.xml><?xml version="1.0" encoding="utf-8"?>
-<ds:datastoreItem xmlns:ds="http://schemas.openxmlformats.org/officeDocument/2006/customXml" ds:itemID="{3975E9BE-09DF-4A54-A462-2D3A1BB84180}">
+<ds:datastoreItem xmlns:ds="http://schemas.openxmlformats.org/officeDocument/2006/customXml" ds:itemID="{0AD522E6-2F97-4BFA-B49E-ABA7BDFD693E}">
   <ds:schemaRefs>
     <ds:schemaRef ds:uri="http://schemas.openxmlformats.org/officeDocument/2006/bibliography"/>
   </ds:schemaRefs>

</xml_diff>